<commit_message>
sua bao cao lan 1
</commit_message>
<xml_diff>
--- a/Báo cáo.docx
+++ b/Báo cáo.docx
@@ -3,146 +3,173 @@
 <w:document xmlns:wpc="http://schemas.microsoft.com/office/word/2010/wordprocessingCanvas" xmlns:cx="http://schemas.microsoft.com/office/drawing/2014/chartex" xmlns:cx1="http://schemas.microsoft.com/office/drawing/2015/9/8/chartex" xmlns:cx2="http://schemas.microsoft.com/office/drawing/2015/10/21/chartex" xmlns:cx3="http://schemas.microsoft.com/office/drawing/2016/5/9/chartex" xmlns:cx4="http://schemas.microsoft.com/office/drawing/2016/5/10/chartex" xmlns:cx5="http://schemas.microsoft.com/office/drawing/2016/5/11/chartex" xmlns:cx6="http://schemas.microsoft.com/office/drawing/2016/5/12/chartex" xmlns:cx7="http://schemas.microsoft.com/office/drawing/2016/5/13/chartex" xmlns:cx8="http://schemas.microsoft.com/office/drawing/2016/5/14/chartex" xmlns:mc="http://schemas.openxmlformats.org/markup-compatibility/2006" xmlns:aink="http://schemas.microsoft.com/office/drawing/2016/ink" xmlns:am3d="http://schemas.microsoft.com/office/drawing/2017/model3d" xmlns:o="urn:schemas-microsoft-com:office:office" xmlns:r="http://schemas.openxmlformats.org/officeDocument/2006/relationships" xmlns:m="http://schemas.openxmlformats.org/officeDocument/2006/math" xmlns:v="urn:schemas-microsoft-com:vml" xmlns:wp14="http://schemas.microsoft.com/office/word/2010/wordprocessingDrawing" xmlns:wp="http://schemas.openxmlformats.org/drawingml/2006/wordprocessingDrawing" xmlns:w10="urn:schemas-microsoft-com:office:word" xmlns:w="http://schemas.openxmlformats.org/wordprocessingml/2006/main" xmlns:w14="http://schemas.microsoft.com/office/word/2010/wordml" xmlns:w15="http://schemas.microsoft.com/office/word/2012/wordml" xmlns:w16cex="http://schemas.microsoft.com/office/word/2018/wordml/cex" xmlns:w16cid="http://schemas.microsoft.com/office/word/2016/wordml/cid" xmlns:w16="http://schemas.microsoft.com/office/word/2018/wordml" xmlns:w16sdtdh="http://schemas.microsoft.com/office/word/2020/wordml/sdtdatahash" xmlns:w16se="http://schemas.microsoft.com/office/word/2015/wordml/symex" xmlns:wpg="http://schemas.microsoft.com/office/word/2010/wordprocessingGroup" xmlns:wpi="http://schemas.microsoft.com/office/word/2010/wordprocessingInk" xmlns:wne="http://schemas.microsoft.com/office/word/2006/wordml" xmlns:wps="http://schemas.microsoft.com/office/word/2010/wordprocessingShape" mc:Ignorable="w14 w15 w16se w16cid w16 w16cex w16sdtdh wp14">
   <w:body>
     <w:p>
-      <w:proofErr w:type="spellStart"/>
-      <w:r>
-        <w:t>Báo</w:t>
-      </w:r>
-      <w:proofErr w:type="spellEnd"/>
-      <w:r>
-        <w:t xml:space="preserve"> </w:t>
-      </w:r>
-      <w:proofErr w:type="spellStart"/>
-      <w:r>
-        <w:t>cáo</w:t>
-      </w:r>
-      <w:proofErr w:type="spellEnd"/>
-      <w:r>
-        <w:t xml:space="preserve"> </w:t>
-      </w:r>
-    </w:p>
-    <w:p>
-      <w:proofErr w:type="spellStart"/>
-      <w:r>
-        <w:t>Học</w:t>
-      </w:r>
-      <w:proofErr w:type="spellEnd"/>
-      <w:r>
-        <w:t xml:space="preserve"> </w:t>
-      </w:r>
-      <w:proofErr w:type="spellStart"/>
-      <w:r>
-        <w:t>phần</w:t>
-      </w:r>
-      <w:proofErr w:type="spellEnd"/>
-      <w:r>
-        <w:t xml:space="preserve">: </w:t>
-      </w:r>
-      <w:proofErr w:type="spellStart"/>
-      <w:r>
-        <w:t>Trí</w:t>
-      </w:r>
-      <w:proofErr w:type="spellEnd"/>
-      <w:r>
-        <w:t xml:space="preserve"> </w:t>
-      </w:r>
-      <w:proofErr w:type="spellStart"/>
-      <w:r>
-        <w:t>tuệ</w:t>
-      </w:r>
-      <w:proofErr w:type="spellEnd"/>
-      <w:r>
-        <w:t xml:space="preserve"> </w:t>
-      </w:r>
-      <w:proofErr w:type="spellStart"/>
-      <w:r>
-        <w:t>nhân</w:t>
-      </w:r>
-      <w:proofErr w:type="spellEnd"/>
-      <w:r>
-        <w:t xml:space="preserve"> </w:t>
-      </w:r>
-      <w:proofErr w:type="spellStart"/>
-      <w:r>
-        <w:t>tạo</w:t>
-      </w:r>
-      <w:proofErr w:type="spellEnd"/>
-    </w:p>
-    <w:p>
-      <w:proofErr w:type="spellStart"/>
-      <w:r>
-        <w:t>Giáo</w:t>
-      </w:r>
-      <w:proofErr w:type="spellEnd"/>
-      <w:r>
-        <w:t xml:space="preserve"> </w:t>
-      </w:r>
-      <w:proofErr w:type="spellStart"/>
-      <w:r>
-        <w:t>viên</w:t>
-      </w:r>
-      <w:proofErr w:type="spellEnd"/>
-      <w:r>
-        <w:t xml:space="preserve"> </w:t>
-      </w:r>
-      <w:proofErr w:type="spellStart"/>
-      <w:r>
-        <w:t>hướng</w:t>
-      </w:r>
-      <w:proofErr w:type="spellEnd"/>
-      <w:r>
-        <w:t xml:space="preserve"> </w:t>
-      </w:r>
-      <w:proofErr w:type="spellStart"/>
-      <w:r>
-        <w:t>dẫn</w:t>
-      </w:r>
-      <w:proofErr w:type="spellEnd"/>
-      <w:r>
-        <w:t xml:space="preserve">: </w:t>
-      </w:r>
-      <w:proofErr w:type="spellStart"/>
-      <w:r>
-        <w:t>Nguyễn</w:t>
-      </w:r>
-      <w:proofErr w:type="spellEnd"/>
-      <w:r>
-        <w:t xml:space="preserve"> </w:t>
-      </w:r>
-      <w:proofErr w:type="spellStart"/>
-      <w:r>
-        <w:t>Xuân</w:t>
-      </w:r>
-      <w:proofErr w:type="spellEnd"/>
-      <w:r>
-        <w:t xml:space="preserve"> </w:t>
-      </w:r>
-      <w:proofErr w:type="spellStart"/>
-      <w:r>
-        <w:t>Phúc</w:t>
-      </w:r>
-      <w:proofErr w:type="spellEnd"/>
-    </w:p>
-    <w:p/>
-    <w:p/>
-    <w:p/>
-    <w:p/>
-    <w:p/>
-    <w:p/>
-    <w:p/>
-    <w:p/>
-    <w:p/>
-    <w:p/>
-    <w:p/>
-    <w:p/>
-    <w:p/>
-    <w:p/>
-    <w:p>
-      <w:pPr>
-        <w:tabs>
-          <w:tab w:val="left" w:pos="1860"/>
-        </w:tabs>
-      </w:pPr>
-      <w:r>
+      <w:pPr>
+        <w:spacing w:before="100" w:beforeAutospacing="1" w:after="100" w:afterAutospacing="1" w:line="360" w:lineRule="auto"/>
+        <w:rPr>
+          <w:rFonts w:ascii="Times New Roman" w:hAnsi="Times New Roman" w:cs="Times New Roman"/>
+        </w:rPr>
+      </w:pPr>
+      <w:r>
+        <w:rPr>
+          <w:rFonts w:ascii="Times New Roman" w:hAnsi="Times New Roman" w:cs="Times New Roman"/>
+        </w:rPr>
+        <w:t xml:space="preserve">Báo cáo </w:t>
+      </w:r>
+    </w:p>
+    <w:p>
+      <w:pPr>
+        <w:spacing w:before="100" w:beforeAutospacing="1" w:after="100" w:afterAutospacing="1" w:line="360" w:lineRule="auto"/>
+        <w:rPr>
+          <w:rFonts w:ascii="Times New Roman" w:hAnsi="Times New Roman" w:cs="Times New Roman"/>
+        </w:rPr>
+      </w:pPr>
+      <w:r>
+        <w:rPr>
+          <w:rFonts w:ascii="Times New Roman" w:hAnsi="Times New Roman" w:cs="Times New Roman"/>
+        </w:rPr>
+        <w:t>Học phần: Trí tuệ nhân tạo</w:t>
+      </w:r>
+    </w:p>
+    <w:p>
+      <w:pPr>
+        <w:spacing w:before="100" w:beforeAutospacing="1" w:after="100" w:afterAutospacing="1" w:line="360" w:lineRule="auto"/>
+        <w:rPr>
+          <w:rFonts w:ascii="Times New Roman" w:hAnsi="Times New Roman" w:cs="Times New Roman"/>
+        </w:rPr>
+      </w:pPr>
+      <w:r>
+        <w:rPr>
+          <w:rFonts w:ascii="Times New Roman" w:hAnsi="Times New Roman" w:cs="Times New Roman"/>
+        </w:rPr>
+        <w:t>Giáo viên hướng dẫn: Nguyễn Xuân Phúc</w:t>
+      </w:r>
+    </w:p>
+    <w:p>
+      <w:pPr>
+        <w:spacing w:before="100" w:beforeAutospacing="1" w:after="100" w:afterAutospacing="1" w:line="360" w:lineRule="auto"/>
+        <w:rPr>
+          <w:rFonts w:ascii="Times New Roman" w:hAnsi="Times New Roman" w:cs="Times New Roman"/>
+        </w:rPr>
+      </w:pPr>
+    </w:p>
+    <w:p>
+      <w:pPr>
+        <w:spacing w:before="100" w:beforeAutospacing="1" w:after="100" w:afterAutospacing="1" w:line="360" w:lineRule="auto"/>
+        <w:rPr>
+          <w:rFonts w:ascii="Times New Roman" w:hAnsi="Times New Roman" w:cs="Times New Roman"/>
+        </w:rPr>
+      </w:pPr>
+    </w:p>
+    <w:p>
+      <w:pPr>
+        <w:spacing w:before="100" w:beforeAutospacing="1" w:after="100" w:afterAutospacing="1" w:line="360" w:lineRule="auto"/>
+        <w:rPr>
+          <w:rFonts w:ascii="Times New Roman" w:hAnsi="Times New Roman" w:cs="Times New Roman"/>
+        </w:rPr>
+      </w:pPr>
+    </w:p>
+    <w:p>
+      <w:pPr>
+        <w:spacing w:before="100" w:beforeAutospacing="1" w:after="100" w:afterAutospacing="1" w:line="360" w:lineRule="auto"/>
+        <w:rPr>
+          <w:rFonts w:ascii="Times New Roman" w:hAnsi="Times New Roman" w:cs="Times New Roman"/>
+        </w:rPr>
+      </w:pPr>
+    </w:p>
+    <w:p>
+      <w:pPr>
+        <w:spacing w:before="100" w:beforeAutospacing="1" w:after="100" w:afterAutospacing="1" w:line="360" w:lineRule="auto"/>
+        <w:rPr>
+          <w:rFonts w:ascii="Times New Roman" w:hAnsi="Times New Roman" w:cs="Times New Roman"/>
+        </w:rPr>
+      </w:pPr>
+    </w:p>
+    <w:p>
+      <w:pPr>
+        <w:spacing w:before="100" w:beforeAutospacing="1" w:after="100" w:afterAutospacing="1" w:line="360" w:lineRule="auto"/>
+        <w:rPr>
+          <w:rFonts w:ascii="Times New Roman" w:hAnsi="Times New Roman" w:cs="Times New Roman"/>
+        </w:rPr>
+      </w:pPr>
+    </w:p>
+    <w:p>
+      <w:pPr>
+        <w:spacing w:before="100" w:beforeAutospacing="1" w:after="100" w:afterAutospacing="1" w:line="360" w:lineRule="auto"/>
+        <w:rPr>
+          <w:rFonts w:ascii="Times New Roman" w:hAnsi="Times New Roman" w:cs="Times New Roman"/>
+        </w:rPr>
+      </w:pPr>
+    </w:p>
+    <w:p>
+      <w:pPr>
+        <w:spacing w:before="100" w:beforeAutospacing="1" w:after="100" w:afterAutospacing="1" w:line="360" w:lineRule="auto"/>
+        <w:rPr>
+          <w:rFonts w:ascii="Times New Roman" w:hAnsi="Times New Roman" w:cs="Times New Roman"/>
+        </w:rPr>
+      </w:pPr>
+    </w:p>
+    <w:p>
+      <w:pPr>
+        <w:spacing w:before="100" w:beforeAutospacing="1" w:after="100" w:afterAutospacing="1" w:line="360" w:lineRule="auto"/>
+        <w:rPr>
+          <w:rFonts w:ascii="Times New Roman" w:hAnsi="Times New Roman" w:cs="Times New Roman"/>
+        </w:rPr>
+      </w:pPr>
+    </w:p>
+    <w:p>
+      <w:pPr>
+        <w:spacing w:before="100" w:beforeAutospacing="1" w:after="100" w:afterAutospacing="1" w:line="360" w:lineRule="auto"/>
+        <w:rPr>
+          <w:rFonts w:ascii="Times New Roman" w:hAnsi="Times New Roman" w:cs="Times New Roman"/>
+        </w:rPr>
+      </w:pPr>
+    </w:p>
+    <w:p>
+      <w:pPr>
+        <w:spacing w:before="100" w:beforeAutospacing="1" w:after="100" w:afterAutospacing="1" w:line="360" w:lineRule="auto"/>
+        <w:rPr>
+          <w:rFonts w:ascii="Times New Roman" w:hAnsi="Times New Roman" w:cs="Times New Roman"/>
+        </w:rPr>
+      </w:pPr>
+    </w:p>
+    <w:p>
+      <w:pPr>
+        <w:spacing w:before="100" w:beforeAutospacing="1" w:after="100" w:afterAutospacing="1" w:line="360" w:lineRule="auto"/>
+        <w:rPr>
+          <w:rFonts w:ascii="Times New Roman" w:hAnsi="Times New Roman" w:cs="Times New Roman"/>
+        </w:rPr>
+      </w:pPr>
+    </w:p>
+    <w:p>
+      <w:pPr>
+        <w:spacing w:before="100" w:beforeAutospacing="1" w:after="100" w:afterAutospacing="1" w:line="360" w:lineRule="auto"/>
+        <w:rPr>
+          <w:rFonts w:ascii="Times New Roman" w:hAnsi="Times New Roman" w:cs="Times New Roman"/>
+        </w:rPr>
+      </w:pPr>
+    </w:p>
+    <w:p>
+      <w:pPr>
+        <w:spacing w:before="100" w:beforeAutospacing="1" w:after="100" w:afterAutospacing="1" w:line="360" w:lineRule="auto"/>
+        <w:rPr>
+          <w:rFonts w:ascii="Times New Roman" w:hAnsi="Times New Roman" w:cs="Times New Roman"/>
+        </w:rPr>
+      </w:pPr>
+    </w:p>
+    <w:p>
+      <w:pPr>
+        <w:tabs>
+          <w:tab w:val="left" w:pos="1860"/>
+        </w:tabs>
+        <w:spacing w:before="100" w:beforeAutospacing="1" w:after="100" w:afterAutospacing="1" w:line="360" w:lineRule="auto"/>
+        <w:rPr>
+          <w:rFonts w:ascii="Times New Roman" w:hAnsi="Times New Roman" w:cs="Times New Roman"/>
+        </w:rPr>
+      </w:pPr>
+      <w:r>
+        <w:rPr>
+          <w:rFonts w:ascii="Times New Roman" w:hAnsi="Times New Roman" w:cs="Times New Roman"/>
+        </w:rPr>
         <w:tab/>
       </w:r>
     </w:p>
@@ -151,76 +178,21 @@
         <w:tabs>
           <w:tab w:val="left" w:pos="1860"/>
         </w:tabs>
-      </w:pPr>
-    </w:p>
-    <w:p>
-      <w:pPr>
-        <w:tabs>
-          <w:tab w:val="left" w:pos="1860"/>
-        </w:tabs>
-      </w:pPr>
-    </w:p>
-    <w:p>
-      <w:pPr>
-        <w:tabs>
-          <w:tab w:val="left" w:pos="1860"/>
-        </w:tabs>
-      </w:pPr>
-    </w:p>
-    <w:p>
-      <w:pPr>
-        <w:tabs>
-          <w:tab w:val="left" w:pos="1860"/>
-        </w:tabs>
-      </w:pPr>
-    </w:p>
-    <w:p>
-      <w:pPr>
-        <w:tabs>
-          <w:tab w:val="left" w:pos="1860"/>
-        </w:tabs>
-      </w:pPr>
-    </w:p>
-    <w:p>
-      <w:pPr>
-        <w:tabs>
-          <w:tab w:val="left" w:pos="1860"/>
-        </w:tabs>
-      </w:pPr>
-    </w:p>
-    <w:p>
-      <w:pPr>
-        <w:tabs>
-          <w:tab w:val="left" w:pos="1860"/>
-        </w:tabs>
-      </w:pPr>
-    </w:p>
-    <w:p>
-      <w:pPr>
-        <w:tabs>
-          <w:tab w:val="left" w:pos="1860"/>
-        </w:tabs>
-      </w:pPr>
-    </w:p>
-    <w:p>
-      <w:pPr>
-        <w:tabs>
-          <w:tab w:val="left" w:pos="1860"/>
-        </w:tabs>
-      </w:pPr>
-    </w:p>
-    <w:p>
-      <w:pPr>
-        <w:tabs>
-          <w:tab w:val="left" w:pos="1860"/>
-        </w:tabs>
-      </w:pPr>
-    </w:p>
-    <w:p>
-      <w:pPr>
-        <w:tabs>
-          <w:tab w:val="left" w:pos="1860"/>
-        </w:tabs>
+        <w:spacing w:before="100" w:beforeAutospacing="1" w:after="100" w:afterAutospacing="1" w:line="360" w:lineRule="auto"/>
+        <w:rPr>
+          <w:rFonts w:ascii="Times New Roman" w:hAnsi="Times New Roman" w:cs="Times New Roman"/>
+        </w:rPr>
+      </w:pPr>
+    </w:p>
+    <w:p>
+      <w:pPr>
+        <w:tabs>
+          <w:tab w:val="left" w:pos="1860"/>
+        </w:tabs>
+        <w:spacing w:before="100" w:beforeAutospacing="1" w:after="100" w:afterAutospacing="1" w:line="360" w:lineRule="auto"/>
+        <w:rPr>
+          <w:rFonts w:ascii="Times New Roman" w:hAnsi="Times New Roman" w:cs="Times New Roman"/>
+        </w:rPr>
       </w:pPr>
     </w:p>
     <w:p>
@@ -233,21 +205,175 @@
         <w:tabs>
           <w:tab w:val="left" w:pos="1860"/>
         </w:tabs>
-      </w:pPr>
-      <w:proofErr w:type="spellStart"/>
-      <w:r>
+        <w:spacing w:before="100" w:beforeAutospacing="1" w:after="100" w:afterAutospacing="1" w:line="360" w:lineRule="auto"/>
+        <w:rPr>
+          <w:rFonts w:ascii="Times New Roman" w:hAnsi="Times New Roman" w:cs="Times New Roman"/>
+        </w:rPr>
+      </w:pPr>
+      <w:r>
+        <w:rPr>
+          <w:rFonts w:ascii="Times New Roman" w:hAnsi="Times New Roman" w:cs="Times New Roman"/>
+        </w:rPr>
         <w:lastRenderedPageBreak/>
-        <w:t>Giới</w:t>
-      </w:r>
-      <w:proofErr w:type="spellEnd"/>
-      <w:r>
-        <w:t xml:space="preserve"> </w:t>
-      </w:r>
-      <w:proofErr w:type="spellStart"/>
-      <w:r>
-        <w:t>thiệu</w:t>
-      </w:r>
-      <w:proofErr w:type="spellEnd"/>
+        <w:t>Giới thiệu</w:t>
+      </w:r>
+      <w:r>
+        <w:rPr>
+          <w:rFonts w:ascii="Times New Roman" w:hAnsi="Times New Roman" w:cs="Times New Roman"/>
+        </w:rPr>
+        <w:t xml:space="preserve"> về thuật toán phân cụm K-means ( K-means clustering ) </w:t>
+      </w:r>
+    </w:p>
+    <w:p>
+      <w:pPr>
+        <w:pStyle w:val="ListParagraph"/>
+        <w:numPr>
+          <w:ilvl w:val="0"/>
+          <w:numId w:val="3"/>
+        </w:numPr>
+        <w:tabs>
+          <w:tab w:val="left" w:pos="1860"/>
+        </w:tabs>
+        <w:spacing w:before="100" w:beforeAutospacing="1" w:after="100" w:afterAutospacing="1" w:line="360" w:lineRule="auto"/>
+        <w:rPr>
+          <w:rFonts w:ascii="Times New Roman" w:hAnsi="Times New Roman" w:cs="Times New Roman"/>
+        </w:rPr>
+      </w:pPr>
+      <w:r>
+        <w:rPr>
+          <w:rFonts w:ascii="Times New Roman" w:hAnsi="Times New Roman" w:cs="Times New Roman"/>
+        </w:rPr>
+        <w:t>Là 1 thuật toán cơ bản và thông dụng trong unsupervised learning.</w:t>
+      </w:r>
+    </w:p>
+    <w:p>
+      <w:pPr>
+        <w:pStyle w:val="ListParagraph"/>
+        <w:numPr>
+          <w:ilvl w:val="0"/>
+          <w:numId w:val="3"/>
+        </w:numPr>
+        <w:tabs>
+          <w:tab w:val="left" w:pos="1860"/>
+        </w:tabs>
+        <w:spacing w:before="100" w:beforeAutospacing="1" w:after="100" w:afterAutospacing="1" w:line="360" w:lineRule="auto"/>
+        <w:rPr>
+          <w:rFonts w:ascii="Times New Roman" w:hAnsi="Times New Roman" w:cs="Times New Roman"/>
+        </w:rPr>
+      </w:pPr>
+      <w:r>
+        <w:rPr>
+          <w:rFonts w:ascii="Times New Roman" w:hAnsi="Times New Roman" w:cs="Times New Roman"/>
+        </w:rPr>
+        <w:t>Trong thuật toán K-means, chúng ta không biết nhãn (label) của từng điểm dữ liệu. Mục đích là làm thế nào để phân các dữ liệu thành các cụm (cluster) khác nhau sao cho dữ liệu trong cùng 1 cụm có tính chất tương tự nhau.</w:t>
+      </w:r>
+    </w:p>
+    <w:p>
+      <w:pPr>
+        <w:pStyle w:val="ListParagraph"/>
+        <w:numPr>
+          <w:ilvl w:val="0"/>
+          <w:numId w:val="3"/>
+        </w:numPr>
+        <w:tabs>
+          <w:tab w:val="left" w:pos="1860"/>
+        </w:tabs>
+        <w:spacing w:before="100" w:beforeAutospacing="1" w:after="100" w:afterAutospacing="1" w:line="360" w:lineRule="auto"/>
+        <w:rPr>
+          <w:rFonts w:ascii="Times New Roman" w:hAnsi="Times New Roman" w:cs="Times New Roman"/>
+        </w:rPr>
+      </w:pPr>
+      <w:r>
+        <w:rPr>
+          <w:rFonts w:ascii="Times New Roman" w:hAnsi="Times New Roman" w:cs="Times New Roman"/>
+        </w:rPr>
+        <w:t>Ví dụ đơn giản về cụm (cluster) là tập hợp các điểm gần nhau trong một không gian nào đó. Hình dưới đây biểu diễn ví dụ về 3 cluster</w:t>
+      </w:r>
+      <w:r>
+        <w:rPr>
+          <w:rFonts w:ascii="Times New Roman" w:hAnsi="Times New Roman" w:cs="Times New Roman"/>
+        </w:rPr>
+        <w:t xml:space="preserve">: </w:t>
+      </w:r>
+    </w:p>
+    <w:p>
+      <w:pPr>
+        <w:pStyle w:val="ListParagraph"/>
+        <w:tabs>
+          <w:tab w:val="left" w:pos="1860"/>
+        </w:tabs>
+        <w:spacing w:before="100" w:beforeAutospacing="1" w:after="100" w:afterAutospacing="1" w:line="360" w:lineRule="auto"/>
+        <w:ind w:left="1080"/>
+        <w:rPr>
+          <w:rFonts w:ascii="Times New Roman" w:hAnsi="Times New Roman" w:cs="Times New Roman"/>
+        </w:rPr>
+      </w:pPr>
+    </w:p>
+    <w:p>
+      <w:pPr>
+        <w:pStyle w:val="ListParagraph"/>
+        <w:tabs>
+          <w:tab w:val="left" w:pos="1860"/>
+        </w:tabs>
+        <w:spacing w:before="100" w:beforeAutospacing="1" w:after="100" w:afterAutospacing="1" w:line="360" w:lineRule="auto"/>
+        <w:ind w:left="1080"/>
+        <w:rPr>
+          <w:rFonts w:ascii="Times New Roman" w:hAnsi="Times New Roman" w:cs="Times New Roman"/>
+        </w:rPr>
+      </w:pPr>
+      <w:r>
+        <w:rPr>
+          <w:rFonts w:ascii="Times New Roman" w:hAnsi="Times New Roman" w:cs="Times New Roman"/>
+        </w:rPr>
+        <w:drawing>
+          <wp:inline distT="0" distB="0" distL="0" distR="0" wp14:anchorId="4F1A6979" wp14:editId="1CE0A199">
+            <wp:extent cx="5943600" cy="4171950"/>
+            <wp:effectExtent l="0" t="0" r="0" b="0"/>
+            <wp:docPr id="1" name="Picture 1"/>
+            <wp:cNvGraphicFramePr>
+              <a:graphicFrameLocks xmlns:a="http://schemas.openxmlformats.org/drawingml/2006/main" noChangeAspect="1"/>
+            </wp:cNvGraphicFramePr>
+            <a:graphic xmlns:a="http://schemas.openxmlformats.org/drawingml/2006/main">
+              <a:graphicData uri="http://schemas.openxmlformats.org/drawingml/2006/picture">
+                <pic:pic xmlns:pic="http://schemas.openxmlformats.org/drawingml/2006/picture">
+                  <pic:nvPicPr>
+                    <pic:cNvPr id="1" name=""/>
+                    <pic:cNvPicPr/>
+                  </pic:nvPicPr>
+                  <pic:blipFill>
+                    <a:blip r:embed="rId8"/>
+                    <a:stretch>
+                      <a:fillRect/>
+                    </a:stretch>
+                  </pic:blipFill>
+                  <pic:spPr>
+                    <a:xfrm>
+                      <a:off x="0" y="0"/>
+                      <a:ext cx="5943600" cy="4171950"/>
+                    </a:xfrm>
+                    <a:prstGeom prst="rect">
+                      <a:avLst/>
+                    </a:prstGeom>
+                  </pic:spPr>
+                </pic:pic>
+              </a:graphicData>
+            </a:graphic>
+          </wp:inline>
+        </w:drawing>
+      </w:r>
+    </w:p>
+    <w:p>
+      <w:pPr>
+        <w:pStyle w:val="ListParagraph"/>
+        <w:tabs>
+          <w:tab w:val="left" w:pos="1860"/>
+        </w:tabs>
+        <w:spacing w:before="100" w:beforeAutospacing="1" w:after="100" w:afterAutospacing="1" w:line="360" w:lineRule="auto"/>
+        <w:ind w:left="1080"/>
+        <w:rPr>
+          <w:rFonts w:ascii="Times New Roman" w:hAnsi="Times New Roman" w:cs="Times New Roman"/>
+        </w:rPr>
+      </w:pPr>
     </w:p>
     <w:p>
       <w:pPr>
@@ -259,36 +385,992 @@
         <w:tabs>
           <w:tab w:val="left" w:pos="1860"/>
         </w:tabs>
-      </w:pPr>
-      <w:proofErr w:type="spellStart"/>
-      <w:r>
-        <w:t>Tóm</w:t>
-      </w:r>
-      <w:proofErr w:type="spellEnd"/>
-      <w:r>
-        <w:t xml:space="preserve"> </w:t>
-      </w:r>
-      <w:proofErr w:type="spellStart"/>
-      <w:r>
-        <w:t>tắt</w:t>
-      </w:r>
-      <w:proofErr w:type="spellEnd"/>
-      <w:r>
-        <w:t xml:space="preserve"> </w:t>
-      </w:r>
-      <w:proofErr w:type="spellStart"/>
-      <w:r>
-        <w:t>thuật</w:t>
-      </w:r>
-      <w:proofErr w:type="spellEnd"/>
-      <w:r>
-        <w:t xml:space="preserve"> </w:t>
-      </w:r>
-      <w:proofErr w:type="spellStart"/>
-      <w:r>
-        <w:t>toán</w:t>
-      </w:r>
-      <w:proofErr w:type="spellEnd"/>
+        <w:spacing w:before="100" w:beforeAutospacing="1" w:after="100" w:afterAutospacing="1" w:line="360" w:lineRule="auto"/>
+        <w:rPr>
+          <w:rFonts w:ascii="Times New Roman" w:hAnsi="Times New Roman" w:cs="Times New Roman"/>
+        </w:rPr>
+      </w:pPr>
+      <w:r>
+        <w:rPr>
+          <w:rFonts w:ascii="Times New Roman" w:hAnsi="Times New Roman" w:cs="Times New Roman"/>
+        </w:rPr>
+        <w:t>Tóm tắt thuật toán</w:t>
+      </w:r>
+      <w:r>
+        <w:rPr>
+          <w:rFonts w:ascii="Times New Roman" w:hAnsi="Times New Roman" w:cs="Times New Roman"/>
+        </w:rPr>
+        <w:t>.</w:t>
+      </w:r>
+    </w:p>
+    <w:p>
+      <w:pPr>
+        <w:pStyle w:val="ListParagraph"/>
+        <w:numPr>
+          <w:ilvl w:val="0"/>
+          <w:numId w:val="3"/>
+        </w:numPr>
+        <w:tabs>
+          <w:tab w:val="left" w:pos="1860"/>
+        </w:tabs>
+        <w:spacing w:before="100" w:beforeAutospacing="1" w:after="100" w:afterAutospacing="1" w:line="360" w:lineRule="auto"/>
+        <w:rPr>
+          <w:rFonts w:ascii="Times New Roman" w:hAnsi="Times New Roman" w:cs="Times New Roman"/>
+        </w:rPr>
+      </w:pPr>
+      <w:r>
+        <w:rPr>
+          <w:rFonts w:ascii="Times New Roman" w:hAnsi="Times New Roman" w:cs="Times New Roman"/>
+        </w:rPr>
+        <w:t>Input : Dữ liệu X và số lượng cluster cần tìm K</w:t>
+      </w:r>
+    </w:p>
+    <w:p>
+      <w:pPr>
+        <w:pStyle w:val="ListParagraph"/>
+        <w:numPr>
+          <w:ilvl w:val="0"/>
+          <w:numId w:val="3"/>
+        </w:numPr>
+        <w:tabs>
+          <w:tab w:val="left" w:pos="1860"/>
+        </w:tabs>
+        <w:spacing w:before="100" w:beforeAutospacing="1" w:after="100" w:afterAutospacing="1" w:line="360" w:lineRule="auto"/>
+        <w:rPr>
+          <w:rFonts w:ascii="Times New Roman" w:hAnsi="Times New Roman" w:cs="Times New Roman"/>
+        </w:rPr>
+      </w:pPr>
+      <w:r>
+        <w:rPr>
+          <w:rFonts w:ascii="Times New Roman" w:hAnsi="Times New Roman" w:cs="Times New Roman"/>
+        </w:rPr>
+        <w:t>Output: Các center M và label cho từng điểm dữ liệu Y</w:t>
+      </w:r>
+    </w:p>
+    <w:p>
+      <w:pPr>
+        <w:pStyle w:val="ListParagraph"/>
+        <w:numPr>
+          <w:ilvl w:val="0"/>
+          <w:numId w:val="3"/>
+        </w:numPr>
+        <w:tabs>
+          <w:tab w:val="left" w:pos="1860"/>
+        </w:tabs>
+        <w:spacing w:before="100" w:beforeAutospacing="1" w:after="100" w:afterAutospacing="1" w:line="360" w:lineRule="auto"/>
+        <w:rPr>
+          <w:rFonts w:ascii="Times New Roman" w:hAnsi="Times New Roman" w:cs="Times New Roman"/>
+        </w:rPr>
+      </w:pPr>
+      <w:r>
+        <w:rPr>
+          <w:rFonts w:ascii="Times New Roman" w:hAnsi="Times New Roman" w:cs="Times New Roman"/>
+        </w:rPr>
+        <w:t>Các bước thực hiện:</w:t>
+      </w:r>
+    </w:p>
+    <w:p>
+      <w:pPr>
+        <w:pStyle w:val="ListParagraph"/>
+        <w:numPr>
+          <w:ilvl w:val="1"/>
+          <w:numId w:val="3"/>
+        </w:numPr>
+        <w:tabs>
+          <w:tab w:val="left" w:pos="1860"/>
+        </w:tabs>
+        <w:spacing w:before="100" w:beforeAutospacing="1" w:after="100" w:afterAutospacing="1" w:line="360" w:lineRule="auto"/>
+        <w:rPr>
+          <w:rFonts w:ascii="Times New Roman" w:hAnsi="Times New Roman" w:cs="Times New Roman"/>
+        </w:rPr>
+      </w:pPr>
+      <w:r>
+        <w:rPr>
+          <w:rFonts w:ascii="Times New Roman" w:hAnsi="Times New Roman" w:cs="Times New Roman"/>
+        </w:rPr>
+        <w:t>Chọn K điểm bất kì làm các center ban đầu</w:t>
+      </w:r>
+    </w:p>
+    <w:p>
+      <w:pPr>
+        <w:pStyle w:val="ListParagraph"/>
+        <w:numPr>
+          <w:ilvl w:val="1"/>
+          <w:numId w:val="3"/>
+        </w:numPr>
+        <w:tabs>
+          <w:tab w:val="left" w:pos="1860"/>
+        </w:tabs>
+        <w:spacing w:before="100" w:beforeAutospacing="1" w:after="100" w:afterAutospacing="1" w:line="360" w:lineRule="auto"/>
+        <w:rPr>
+          <w:rFonts w:ascii="Times New Roman" w:hAnsi="Times New Roman" w:cs="Times New Roman"/>
+        </w:rPr>
+      </w:pPr>
+      <w:r>
+        <w:rPr>
+          <w:rFonts w:ascii="Times New Roman" w:hAnsi="Times New Roman" w:cs="Times New Roman"/>
+        </w:rPr>
+        <w:t>Phân mỗi điểm dữ liệu vào cluster có center gần nó nhất</w:t>
+      </w:r>
+      <w:r>
+        <w:rPr>
+          <w:rFonts w:ascii="Times New Roman" w:hAnsi="Times New Roman" w:cs="Times New Roman"/>
+        </w:rPr>
+        <w:t xml:space="preserve"> và gán nhãn </w:t>
+      </w:r>
+      <w:r>
+        <w:rPr>
+          <w:rFonts w:ascii="Times New Roman" w:hAnsi="Times New Roman" w:cs="Times New Roman"/>
+        </w:rPr>
+        <w:t>cho các điểm dữ liệu trên tương ứng với các center</w:t>
+      </w:r>
+    </w:p>
+    <w:p>
+      <w:pPr>
+        <w:pStyle w:val="ListParagraph"/>
+        <w:numPr>
+          <w:ilvl w:val="1"/>
+          <w:numId w:val="3"/>
+        </w:numPr>
+        <w:tabs>
+          <w:tab w:val="left" w:pos="1860"/>
+        </w:tabs>
+        <w:spacing w:before="100" w:beforeAutospacing="1" w:after="100" w:afterAutospacing="1" w:line="360" w:lineRule="auto"/>
+        <w:rPr>
+          <w:rFonts w:ascii="Times New Roman" w:hAnsi="Times New Roman" w:cs="Times New Roman"/>
+        </w:rPr>
+      </w:pPr>
+      <w:r>
+        <w:rPr>
+          <w:rFonts w:ascii="Times New Roman" w:hAnsi="Times New Roman" w:cs="Times New Roman"/>
+        </w:rPr>
+        <w:lastRenderedPageBreak/>
+        <w:t>Nếu việc gán nhãn vào từng cluster không thay đổi so với vòng lặp trước thì ta dừng thuật toán</w:t>
+      </w:r>
+    </w:p>
+    <w:p>
+      <w:pPr>
+        <w:pStyle w:val="ListParagraph"/>
+        <w:numPr>
+          <w:ilvl w:val="1"/>
+          <w:numId w:val="3"/>
+        </w:numPr>
+        <w:tabs>
+          <w:tab w:val="left" w:pos="1860"/>
+        </w:tabs>
+        <w:spacing w:before="100" w:beforeAutospacing="1" w:after="100" w:afterAutospacing="1" w:line="360" w:lineRule="auto"/>
+        <w:rPr>
+          <w:rFonts w:ascii="Times New Roman" w:hAnsi="Times New Roman" w:cs="Times New Roman"/>
+        </w:rPr>
+      </w:pPr>
+      <w:r>
+        <w:rPr>
+          <w:rFonts w:ascii="Times New Roman" w:hAnsi="Times New Roman" w:cs="Times New Roman"/>
+        </w:rPr>
+        <w:t>Cập nhật center cho từng cluster bằng cách lấy trung bình cộng của tất cả các điểm dữ liệu đã được gán vào cluster đó sau bước 2</w:t>
+      </w:r>
+    </w:p>
+    <w:p>
+      <w:pPr>
+        <w:pStyle w:val="ListParagraph"/>
+        <w:numPr>
+          <w:ilvl w:val="1"/>
+          <w:numId w:val="3"/>
+        </w:numPr>
+        <w:tabs>
+          <w:tab w:val="left" w:pos="1860"/>
+        </w:tabs>
+        <w:spacing w:before="100" w:beforeAutospacing="1" w:after="100" w:afterAutospacing="1" w:line="360" w:lineRule="auto"/>
+        <w:rPr>
+          <w:rFonts w:ascii="Times New Roman" w:hAnsi="Times New Roman" w:cs="Times New Roman"/>
+        </w:rPr>
+      </w:pPr>
+      <w:r>
+        <w:rPr>
+          <w:rFonts w:ascii="Times New Roman" w:hAnsi="Times New Roman" w:cs="Times New Roman"/>
+        </w:rPr>
+        <w:t>Quay lại bước 2</w:t>
+      </w:r>
+    </w:p>
+    <w:p>
+      <w:pPr>
+        <w:pStyle w:val="ListParagraph"/>
+        <w:numPr>
+          <w:ilvl w:val="0"/>
+          <w:numId w:val="3"/>
+        </w:numPr>
+        <w:tabs>
+          <w:tab w:val="left" w:pos="1860"/>
+        </w:tabs>
+        <w:spacing w:before="100" w:beforeAutospacing="1" w:after="100" w:afterAutospacing="1" w:line="360" w:lineRule="auto"/>
+        <w:rPr>
+          <w:rFonts w:ascii="Times New Roman" w:hAnsi="Times New Roman" w:cs="Times New Roman"/>
+        </w:rPr>
+      </w:pPr>
+      <w:r>
+        <w:rPr>
+          <w:rFonts w:ascii="Times New Roman" w:hAnsi="Times New Roman" w:cs="Times New Roman"/>
+        </w:rPr>
+        <w:t xml:space="preserve">Thuật toán sẽ dừng lại sau một số vòng lặp hữu hạn. Thật vậy </w:t>
+      </w:r>
+      <w:r>
+        <w:rPr>
+          <w:rFonts w:ascii="Times New Roman" w:hAnsi="Times New Roman" w:cs="Times New Roman"/>
+        </w:rPr>
+        <w:t>, vì hàm mất mát là 1 số dương và sau bước 2 và bước 3, giá trị của hàm mất mát sẽ bị giảm đi nên sau hữu hạn bước thuật toán sẽ hội tụ. Hơn nữa, số lượng cách phân nhóm cũng là hữu hạn nên đến một lúc nào đó, hàm mất mát sẽ không thay đổi và thuật toán dừng lại</w:t>
+      </w:r>
+      <w:r>
+        <w:rPr>
+          <w:rFonts w:ascii="Times New Roman" w:hAnsi="Times New Roman" w:cs="Times New Roman"/>
+        </w:rPr>
+        <w:t>.</w:t>
+      </w:r>
+    </w:p>
+    <w:p>
+      <w:pPr>
+        <w:pStyle w:val="ListParagraph"/>
+        <w:numPr>
+          <w:ilvl w:val="0"/>
+          <w:numId w:val="3"/>
+        </w:numPr>
+        <w:tabs>
+          <w:tab w:val="left" w:pos="1860"/>
+        </w:tabs>
+        <w:spacing w:before="100" w:beforeAutospacing="1" w:after="100" w:afterAutospacing="1" w:line="360" w:lineRule="auto"/>
+        <w:rPr>
+          <w:rFonts w:ascii="Times New Roman" w:hAnsi="Times New Roman" w:cs="Times New Roman"/>
+        </w:rPr>
+      </w:pPr>
+      <w:r>
+        <w:rPr>
+          <w:rFonts w:ascii="Times New Roman" w:hAnsi="Times New Roman" w:cs="Times New Roman"/>
+        </w:rPr>
+        <w:t>Sau đây là ví dụ với K =4</w:t>
+      </w:r>
+    </w:p>
+    <w:p>
+      <w:pPr>
+        <w:pStyle w:val="ListParagraph"/>
+        <w:numPr>
+          <w:ilvl w:val="1"/>
+          <w:numId w:val="3"/>
+        </w:numPr>
+        <w:tabs>
+          <w:tab w:val="left" w:pos="1860"/>
+        </w:tabs>
+        <w:spacing w:before="100" w:beforeAutospacing="1" w:after="100" w:afterAutospacing="1" w:line="360" w:lineRule="auto"/>
+        <w:rPr>
+          <w:rFonts w:ascii="Times New Roman" w:hAnsi="Times New Roman" w:cs="Times New Roman"/>
+        </w:rPr>
+      </w:pPr>
+      <w:r>
+        <w:rPr>
+          <w:rFonts w:ascii="Times New Roman" w:hAnsi="Times New Roman" w:cs="Times New Roman"/>
+        </w:rPr>
+        <w:t>Bước 1: Khởi tạo dữ liệu và khởi tạo ngẫu nhiên 4 center</w:t>
+      </w:r>
+    </w:p>
+    <w:p>
+      <w:pPr>
+        <w:pStyle w:val="ListParagraph"/>
+        <w:tabs>
+          <w:tab w:val="left" w:pos="1860"/>
+        </w:tabs>
+        <w:spacing w:before="100" w:beforeAutospacing="1" w:after="100" w:afterAutospacing="1" w:line="360" w:lineRule="auto"/>
+        <w:ind w:left="1800"/>
+        <w:rPr>
+          <w:rFonts w:ascii="Times New Roman" w:hAnsi="Times New Roman" w:cs="Times New Roman"/>
+        </w:rPr>
+      </w:pPr>
+    </w:p>
+    <w:p>
+      <w:pPr>
+        <w:pStyle w:val="ListParagraph"/>
+        <w:tabs>
+          <w:tab w:val="left" w:pos="1860"/>
+        </w:tabs>
+        <w:spacing w:before="100" w:beforeAutospacing="1" w:after="100" w:afterAutospacing="1" w:line="360" w:lineRule="auto"/>
+        <w:ind w:left="1080"/>
+        <w:rPr>
+          <w:rFonts w:ascii="Times New Roman" w:hAnsi="Times New Roman" w:cs="Times New Roman"/>
+        </w:rPr>
+      </w:pPr>
+      <w:r>
+        <w:rPr>
+          <w:rFonts w:ascii="Times New Roman" w:hAnsi="Times New Roman" w:cs="Times New Roman"/>
+        </w:rPr>
+        <w:drawing>
+          <wp:inline distT="0" distB="0" distL="0" distR="0" wp14:anchorId="4B15E967" wp14:editId="409A22D3">
+            <wp:extent cx="5943600" cy="4010025"/>
+            <wp:effectExtent l="0" t="0" r="0" b="9525"/>
+            <wp:docPr id="2" name="Picture 2"/>
+            <wp:cNvGraphicFramePr>
+              <a:graphicFrameLocks xmlns:a="http://schemas.openxmlformats.org/drawingml/2006/main" noChangeAspect="1"/>
+            </wp:cNvGraphicFramePr>
+            <a:graphic xmlns:a="http://schemas.openxmlformats.org/drawingml/2006/main">
+              <a:graphicData uri="http://schemas.openxmlformats.org/drawingml/2006/picture">
+                <pic:pic xmlns:pic="http://schemas.openxmlformats.org/drawingml/2006/picture">
+                  <pic:nvPicPr>
+                    <pic:cNvPr id="1" name=""/>
+                    <pic:cNvPicPr/>
+                  </pic:nvPicPr>
+                  <pic:blipFill>
+                    <a:blip r:embed="rId9"/>
+                    <a:stretch>
+                      <a:fillRect/>
+                    </a:stretch>
+                  </pic:blipFill>
+                  <pic:spPr>
+                    <a:xfrm>
+                      <a:off x="0" y="0"/>
+                      <a:ext cx="5943600" cy="4010025"/>
+                    </a:xfrm>
+                    <a:prstGeom prst="rect">
+                      <a:avLst/>
+                    </a:prstGeom>
+                  </pic:spPr>
+                </pic:pic>
+              </a:graphicData>
+            </a:graphic>
+          </wp:inline>
+        </w:drawing>
+      </w:r>
+    </w:p>
+    <w:p>
+      <w:pPr>
+        <w:pStyle w:val="ListParagraph"/>
+        <w:tabs>
+          <w:tab w:val="left" w:pos="1860"/>
+        </w:tabs>
+        <w:spacing w:before="100" w:beforeAutospacing="1" w:after="100" w:afterAutospacing="1" w:line="360" w:lineRule="auto"/>
+        <w:ind w:left="1080"/>
+        <w:rPr>
+          <w:rFonts w:ascii="Times New Roman" w:hAnsi="Times New Roman" w:cs="Times New Roman"/>
+        </w:rPr>
+      </w:pPr>
+    </w:p>
+    <w:p>
+      <w:pPr>
+        <w:pStyle w:val="ListParagraph"/>
+        <w:tabs>
+          <w:tab w:val="left" w:pos="1860"/>
+        </w:tabs>
+        <w:spacing w:before="100" w:beforeAutospacing="1" w:after="100" w:afterAutospacing="1" w:line="360" w:lineRule="auto"/>
+        <w:ind w:left="1080"/>
+        <w:rPr>
+          <w:rFonts w:ascii="Times New Roman" w:hAnsi="Times New Roman" w:cs="Times New Roman"/>
+        </w:rPr>
+      </w:pPr>
+    </w:p>
+    <w:p>
+      <w:pPr>
+        <w:pStyle w:val="ListParagraph"/>
+        <w:tabs>
+          <w:tab w:val="left" w:pos="1860"/>
+        </w:tabs>
+        <w:spacing w:before="100" w:beforeAutospacing="1" w:after="100" w:afterAutospacing="1" w:line="360" w:lineRule="auto"/>
+        <w:ind w:left="1080"/>
+        <w:rPr>
+          <w:rFonts w:ascii="Times New Roman" w:hAnsi="Times New Roman" w:cs="Times New Roman"/>
+        </w:rPr>
+      </w:pPr>
+    </w:p>
+    <w:p>
+      <w:pPr>
+        <w:pStyle w:val="ListParagraph"/>
+        <w:tabs>
+          <w:tab w:val="left" w:pos="1860"/>
+        </w:tabs>
+        <w:spacing w:before="100" w:beforeAutospacing="1" w:after="100" w:afterAutospacing="1" w:line="360" w:lineRule="auto"/>
+        <w:ind w:left="1080"/>
+        <w:rPr>
+          <w:rFonts w:ascii="Times New Roman" w:hAnsi="Times New Roman" w:cs="Times New Roman"/>
+        </w:rPr>
+      </w:pPr>
+    </w:p>
+    <w:p>
+      <w:pPr>
+        <w:pStyle w:val="ListParagraph"/>
+        <w:tabs>
+          <w:tab w:val="left" w:pos="1860"/>
+        </w:tabs>
+        <w:spacing w:before="100" w:beforeAutospacing="1" w:after="100" w:afterAutospacing="1" w:line="360" w:lineRule="auto"/>
+        <w:ind w:left="1080"/>
+        <w:rPr>
+          <w:rFonts w:ascii="Times New Roman" w:hAnsi="Times New Roman" w:cs="Times New Roman"/>
+        </w:rPr>
+      </w:pPr>
+    </w:p>
+    <w:p>
+      <w:pPr>
+        <w:pStyle w:val="ListParagraph"/>
+        <w:tabs>
+          <w:tab w:val="left" w:pos="1860"/>
+        </w:tabs>
+        <w:spacing w:before="100" w:beforeAutospacing="1" w:after="100" w:afterAutospacing="1" w:line="360" w:lineRule="auto"/>
+        <w:ind w:left="1080"/>
+        <w:rPr>
+          <w:rFonts w:ascii="Times New Roman" w:hAnsi="Times New Roman" w:cs="Times New Roman"/>
+        </w:rPr>
+      </w:pPr>
+    </w:p>
+    <w:p>
+      <w:pPr>
+        <w:pStyle w:val="ListParagraph"/>
+        <w:numPr>
+          <w:ilvl w:val="1"/>
+          <w:numId w:val="3"/>
+        </w:numPr>
+        <w:tabs>
+          <w:tab w:val="left" w:pos="1860"/>
+        </w:tabs>
+        <w:spacing w:before="100" w:beforeAutospacing="1" w:after="100" w:afterAutospacing="1" w:line="360" w:lineRule="auto"/>
+        <w:rPr>
+          <w:rFonts w:ascii="Times New Roman" w:hAnsi="Times New Roman" w:cs="Times New Roman"/>
+        </w:rPr>
+      </w:pPr>
+      <w:r>
+        <w:rPr>
+          <w:rFonts w:ascii="Times New Roman" w:hAnsi="Times New Roman" w:cs="Times New Roman"/>
+        </w:rPr>
+        <w:t>Bước 2: phân các điểm vào cluster và gán nhãn cho chúng</w:t>
+      </w:r>
+    </w:p>
+    <w:p>
+      <w:pPr>
+        <w:pStyle w:val="ListParagraph"/>
+        <w:tabs>
+          <w:tab w:val="left" w:pos="1860"/>
+        </w:tabs>
+        <w:spacing w:before="100" w:beforeAutospacing="1" w:after="100" w:afterAutospacing="1" w:line="360" w:lineRule="auto"/>
+        <w:ind w:left="1800"/>
+        <w:rPr>
+          <w:rFonts w:ascii="Times New Roman" w:hAnsi="Times New Roman" w:cs="Times New Roman"/>
+        </w:rPr>
+      </w:pPr>
+    </w:p>
+    <w:p>
+      <w:pPr>
+        <w:pStyle w:val="ListParagraph"/>
+        <w:tabs>
+          <w:tab w:val="left" w:pos="1860"/>
+        </w:tabs>
+        <w:spacing w:before="100" w:beforeAutospacing="1" w:after="100" w:afterAutospacing="1" w:line="360" w:lineRule="auto"/>
+        <w:ind w:left="1080"/>
+        <w:rPr>
+          <w:rFonts w:ascii="Times New Roman" w:hAnsi="Times New Roman" w:cs="Times New Roman"/>
+        </w:rPr>
+      </w:pPr>
+      <w:r>
+        <w:rPr>
+          <w:rFonts w:ascii="Times New Roman" w:hAnsi="Times New Roman" w:cs="Times New Roman"/>
+        </w:rPr>
+        <w:drawing>
+          <wp:inline distT="0" distB="0" distL="0" distR="0" wp14:anchorId="5D63861B" wp14:editId="102572E3">
+            <wp:extent cx="5943600" cy="4189730"/>
+            <wp:effectExtent l="0" t="0" r="0" b="1270"/>
+            <wp:docPr id="3" name="Picture 3"/>
+            <wp:cNvGraphicFramePr>
+              <a:graphicFrameLocks xmlns:a="http://schemas.openxmlformats.org/drawingml/2006/main" noChangeAspect="1"/>
+            </wp:cNvGraphicFramePr>
+            <a:graphic xmlns:a="http://schemas.openxmlformats.org/drawingml/2006/main">
+              <a:graphicData uri="http://schemas.openxmlformats.org/drawingml/2006/picture">
+                <pic:pic xmlns:pic="http://schemas.openxmlformats.org/drawingml/2006/picture">
+                  <pic:nvPicPr>
+                    <pic:cNvPr id="1" name=""/>
+                    <pic:cNvPicPr/>
+                  </pic:nvPicPr>
+                  <pic:blipFill>
+                    <a:blip r:embed="rId10"/>
+                    <a:stretch>
+                      <a:fillRect/>
+                    </a:stretch>
+                  </pic:blipFill>
+                  <pic:spPr>
+                    <a:xfrm>
+                      <a:off x="0" y="0"/>
+                      <a:ext cx="5943600" cy="4189730"/>
+                    </a:xfrm>
+                    <a:prstGeom prst="rect">
+                      <a:avLst/>
+                    </a:prstGeom>
+                  </pic:spPr>
+                </pic:pic>
+              </a:graphicData>
+            </a:graphic>
+          </wp:inline>
+        </w:drawing>
+      </w:r>
+    </w:p>
+    <w:p>
+      <w:pPr>
+        <w:rPr>
+          <w:rFonts w:ascii="Times New Roman" w:hAnsi="Times New Roman" w:cs="Times New Roman"/>
+        </w:rPr>
+      </w:pPr>
+    </w:p>
+    <w:p>
+      <w:pPr>
+        <w:rPr>
+          <w:rFonts w:ascii="Times New Roman" w:hAnsi="Times New Roman" w:cs="Times New Roman"/>
+        </w:rPr>
+      </w:pPr>
+    </w:p>
+    <w:p>
+      <w:pPr>
+        <w:rPr>
+          <w:rFonts w:ascii="Times New Roman" w:hAnsi="Times New Roman" w:cs="Times New Roman"/>
+        </w:rPr>
+      </w:pPr>
+    </w:p>
+    <w:p>
+      <w:pPr>
+        <w:rPr>
+          <w:rFonts w:ascii="Times New Roman" w:hAnsi="Times New Roman" w:cs="Times New Roman"/>
+        </w:rPr>
+      </w:pPr>
+    </w:p>
+    <w:p>
+      <w:pPr>
+        <w:rPr>
+          <w:rFonts w:ascii="Times New Roman" w:hAnsi="Times New Roman" w:cs="Times New Roman"/>
+        </w:rPr>
+      </w:pPr>
+    </w:p>
+    <w:p>
+      <w:pPr>
+        <w:rPr>
+          <w:rFonts w:ascii="Times New Roman" w:hAnsi="Times New Roman" w:cs="Times New Roman"/>
+        </w:rPr>
+      </w:pPr>
+    </w:p>
+    <w:p>
+      <w:pPr>
+        <w:rPr>
+          <w:rFonts w:ascii="Times New Roman" w:hAnsi="Times New Roman" w:cs="Times New Roman"/>
+        </w:rPr>
+      </w:pPr>
+    </w:p>
+    <w:p>
+      <w:pPr>
+        <w:rPr>
+          <w:rFonts w:ascii="Times New Roman" w:hAnsi="Times New Roman" w:cs="Times New Roman"/>
+        </w:rPr>
+      </w:pPr>
+    </w:p>
+    <w:p>
+      <w:pPr>
+        <w:tabs>
+          <w:tab w:val="left" w:pos="2310"/>
+        </w:tabs>
+        <w:rPr>
+          <w:rFonts w:ascii="Times New Roman" w:hAnsi="Times New Roman" w:cs="Times New Roman"/>
+        </w:rPr>
+      </w:pPr>
+      <w:r>
+        <w:rPr>
+          <w:rFonts w:ascii="Times New Roman" w:hAnsi="Times New Roman" w:cs="Times New Roman"/>
+        </w:rPr>
+        <w:tab/>
+      </w:r>
+    </w:p>
+    <w:p>
+      <w:pPr>
+        <w:tabs>
+          <w:tab w:val="left" w:pos="2310"/>
+        </w:tabs>
+        <w:rPr>
+          <w:rFonts w:ascii="Times New Roman" w:hAnsi="Times New Roman" w:cs="Times New Roman"/>
+        </w:rPr>
+      </w:pPr>
+    </w:p>
+    <w:p>
+      <w:pPr>
+        <w:tabs>
+          <w:tab w:val="left" w:pos="2310"/>
+        </w:tabs>
+        <w:rPr>
+          <w:rFonts w:ascii="Times New Roman" w:hAnsi="Times New Roman" w:cs="Times New Roman"/>
+        </w:rPr>
+      </w:pPr>
+    </w:p>
+    <w:p>
+      <w:pPr>
+        <w:tabs>
+          <w:tab w:val="left" w:pos="2310"/>
+        </w:tabs>
+        <w:rPr>
+          <w:rFonts w:ascii="Times New Roman" w:hAnsi="Times New Roman" w:cs="Times New Roman"/>
+        </w:rPr>
+      </w:pPr>
+    </w:p>
+    <w:p>
+      <w:pPr>
+        <w:pStyle w:val="ListParagraph"/>
+        <w:numPr>
+          <w:ilvl w:val="1"/>
+          <w:numId w:val="3"/>
+        </w:numPr>
+        <w:tabs>
+          <w:tab w:val="left" w:pos="2310"/>
+        </w:tabs>
+        <w:rPr>
+          <w:rFonts w:ascii="Times New Roman" w:hAnsi="Times New Roman" w:cs="Times New Roman"/>
+        </w:rPr>
+      </w:pPr>
+      <w:r>
+        <w:rPr>
+          <w:rFonts w:ascii="Times New Roman" w:hAnsi="Times New Roman" w:cs="Times New Roman"/>
+        </w:rPr>
+        <w:t>Bước 3: điều chỉnh lại các center và cập nhật lại nhãn cho các điểm dữ liệu (chạy lại bước 2)</w:t>
+      </w:r>
+    </w:p>
+    <w:p>
+      <w:pPr>
+        <w:pStyle w:val="ListParagraph"/>
+        <w:tabs>
+          <w:tab w:val="left" w:pos="2310"/>
+        </w:tabs>
+        <w:ind w:left="1080"/>
+        <w:rPr>
+          <w:rFonts w:ascii="Times New Roman" w:hAnsi="Times New Roman" w:cs="Times New Roman"/>
+        </w:rPr>
+      </w:pPr>
+    </w:p>
+    <w:p>
+      <w:pPr>
+        <w:pStyle w:val="ListParagraph"/>
+        <w:tabs>
+          <w:tab w:val="left" w:pos="2310"/>
+        </w:tabs>
+        <w:ind w:left="1080"/>
+        <w:rPr>
+          <w:rFonts w:ascii="Times New Roman" w:hAnsi="Times New Roman" w:cs="Times New Roman"/>
+        </w:rPr>
+      </w:pPr>
+      <w:r>
+        <w:rPr>
+          <w:rFonts w:ascii="Times New Roman" w:hAnsi="Times New Roman" w:cs="Times New Roman"/>
+          <w:noProof/>
+        </w:rPr>
+        <w:drawing>
+          <wp:inline distT="0" distB="0" distL="0" distR="0" wp14:anchorId="19671AD2" wp14:editId="237C9AB2">
+            <wp:extent cx="5936615" cy="4135120"/>
+            <wp:effectExtent l="0" t="0" r="6985" b="0"/>
+            <wp:docPr id="6" name="Picture 6"/>
+            <wp:cNvGraphicFramePr>
+              <a:graphicFrameLocks xmlns:a="http://schemas.openxmlformats.org/drawingml/2006/main" noChangeAspect="1"/>
+            </wp:cNvGraphicFramePr>
+            <a:graphic xmlns:a="http://schemas.openxmlformats.org/drawingml/2006/main">
+              <a:graphicData uri="http://schemas.openxmlformats.org/drawingml/2006/picture">
+                <pic:pic xmlns:pic="http://schemas.openxmlformats.org/drawingml/2006/picture">
+                  <pic:nvPicPr>
+                    <pic:cNvPr id="0" name="Picture 1"/>
+                    <pic:cNvPicPr>
+                      <a:picLocks noChangeAspect="1" noChangeArrowheads="1"/>
+                    </pic:cNvPicPr>
+                  </pic:nvPicPr>
+                  <pic:blipFill>
+                    <a:blip r:embed="rId11">
+                      <a:extLst>
+                        <a:ext uri="{28A0092B-C50C-407E-A947-70E740481C1C}">
+                          <a14:useLocalDpi xmlns:a14="http://schemas.microsoft.com/office/drawing/2010/main" val="0"/>
+                        </a:ext>
+                      </a:extLst>
+                    </a:blip>
+                    <a:srcRect/>
+                    <a:stretch>
+                      <a:fillRect/>
+                    </a:stretch>
+                  </pic:blipFill>
+                  <pic:spPr bwMode="auto">
+                    <a:xfrm>
+                      <a:off x="0" y="0"/>
+                      <a:ext cx="5936615" cy="4135120"/>
+                    </a:xfrm>
+                    <a:prstGeom prst="rect">
+                      <a:avLst/>
+                    </a:prstGeom>
+                    <a:noFill/>
+                    <a:ln>
+                      <a:noFill/>
+                    </a:ln>
+                  </pic:spPr>
+                </pic:pic>
+              </a:graphicData>
+            </a:graphic>
+          </wp:inline>
+        </w:drawing>
+      </w:r>
+    </w:p>
+    <w:p>
+      <w:pPr>
+        <w:pStyle w:val="ListParagraph"/>
+        <w:tabs>
+          <w:tab w:val="left" w:pos="2310"/>
+        </w:tabs>
+        <w:ind w:left="1800"/>
+        <w:rPr>
+          <w:rFonts w:ascii="Times New Roman" w:hAnsi="Times New Roman" w:cs="Times New Roman"/>
+        </w:rPr>
+      </w:pPr>
+    </w:p>
+    <w:p>
+      <w:pPr>
+        <w:pStyle w:val="ListParagraph"/>
+        <w:tabs>
+          <w:tab w:val="left" w:pos="2310"/>
+        </w:tabs>
+        <w:ind w:left="1800"/>
+        <w:rPr>
+          <w:rFonts w:ascii="Times New Roman" w:hAnsi="Times New Roman" w:cs="Times New Roman"/>
+        </w:rPr>
+      </w:pPr>
+    </w:p>
+    <w:p>
+      <w:pPr>
+        <w:pStyle w:val="ListParagraph"/>
+        <w:tabs>
+          <w:tab w:val="left" w:pos="1860"/>
+        </w:tabs>
+        <w:spacing w:before="100" w:beforeAutospacing="1" w:after="100" w:afterAutospacing="1" w:line="360" w:lineRule="auto"/>
+        <w:ind w:left="1080"/>
+        <w:rPr>
+          <w:rFonts w:ascii="Times New Roman" w:hAnsi="Times New Roman" w:cs="Times New Roman"/>
+        </w:rPr>
+      </w:pPr>
+    </w:p>
+    <w:p>
+      <w:pPr>
+        <w:rPr>
+          <w:rFonts w:ascii="Times New Roman" w:hAnsi="Times New Roman" w:cs="Times New Roman"/>
+        </w:rPr>
+      </w:pPr>
+    </w:p>
+    <w:p>
+      <w:pPr>
+        <w:rPr>
+          <w:rFonts w:ascii="Times New Roman" w:hAnsi="Times New Roman" w:cs="Times New Roman"/>
+        </w:rPr>
+      </w:pPr>
+    </w:p>
+    <w:p>
+      <w:pPr>
+        <w:tabs>
+          <w:tab w:val="left" w:pos="2407"/>
+        </w:tabs>
+        <w:rPr>
+          <w:rFonts w:ascii="Times New Roman" w:hAnsi="Times New Roman" w:cs="Times New Roman"/>
+        </w:rPr>
+      </w:pPr>
+      <w:r>
+        <w:rPr>
+          <w:rFonts w:ascii="Times New Roman" w:hAnsi="Times New Roman" w:cs="Times New Roman"/>
+        </w:rPr>
+        <w:tab/>
+      </w:r>
+    </w:p>
+    <w:p>
+      <w:pPr>
+        <w:tabs>
+          <w:tab w:val="left" w:pos="2407"/>
+        </w:tabs>
+        <w:rPr>
+          <w:rFonts w:ascii="Times New Roman" w:hAnsi="Times New Roman" w:cs="Times New Roman"/>
+        </w:rPr>
+      </w:pPr>
+    </w:p>
+    <w:p>
+      <w:pPr>
+        <w:tabs>
+          <w:tab w:val="left" w:pos="2407"/>
+        </w:tabs>
+        <w:rPr>
+          <w:rFonts w:ascii="Times New Roman" w:hAnsi="Times New Roman" w:cs="Times New Roman"/>
+        </w:rPr>
+      </w:pPr>
+    </w:p>
+    <w:p>
+      <w:pPr>
+        <w:tabs>
+          <w:tab w:val="left" w:pos="2407"/>
+        </w:tabs>
+        <w:rPr>
+          <w:rFonts w:ascii="Times New Roman" w:hAnsi="Times New Roman" w:cs="Times New Roman"/>
+        </w:rPr>
+      </w:pPr>
+    </w:p>
+    <w:p>
+      <w:pPr>
+        <w:tabs>
+          <w:tab w:val="left" w:pos="2407"/>
+        </w:tabs>
+        <w:rPr>
+          <w:rFonts w:ascii="Times New Roman" w:hAnsi="Times New Roman" w:cs="Times New Roman"/>
+        </w:rPr>
+      </w:pPr>
+    </w:p>
+    <w:p>
+      <w:pPr>
+        <w:tabs>
+          <w:tab w:val="left" w:pos="2407"/>
+        </w:tabs>
+        <w:rPr>
+          <w:rFonts w:ascii="Times New Roman" w:hAnsi="Times New Roman" w:cs="Times New Roman"/>
+        </w:rPr>
+      </w:pPr>
+    </w:p>
+    <w:p>
+      <w:pPr>
+        <w:tabs>
+          <w:tab w:val="left" w:pos="2407"/>
+        </w:tabs>
+        <w:rPr>
+          <w:rFonts w:ascii="Times New Roman" w:hAnsi="Times New Roman" w:cs="Times New Roman"/>
+        </w:rPr>
+      </w:pPr>
+    </w:p>
+    <w:p>
+      <w:pPr>
+        <w:tabs>
+          <w:tab w:val="left" w:pos="2407"/>
+        </w:tabs>
+        <w:rPr>
+          <w:rFonts w:ascii="Times New Roman" w:hAnsi="Times New Roman" w:cs="Times New Roman"/>
+        </w:rPr>
+      </w:pPr>
+    </w:p>
+    <w:p>
+      <w:pPr>
+        <w:tabs>
+          <w:tab w:val="left" w:pos="2407"/>
+        </w:tabs>
+        <w:rPr>
+          <w:rFonts w:ascii="Times New Roman" w:hAnsi="Times New Roman" w:cs="Times New Roman"/>
+        </w:rPr>
+      </w:pPr>
+    </w:p>
+    <w:p>
+      <w:pPr>
+        <w:tabs>
+          <w:tab w:val="left" w:pos="2407"/>
+        </w:tabs>
+        <w:rPr>
+          <w:rFonts w:ascii="Times New Roman" w:hAnsi="Times New Roman" w:cs="Times New Roman"/>
+        </w:rPr>
+      </w:pPr>
+    </w:p>
+    <w:p>
+      <w:pPr>
+        <w:pStyle w:val="ListParagraph"/>
+        <w:numPr>
+          <w:ilvl w:val="1"/>
+          <w:numId w:val="3"/>
+        </w:numPr>
+        <w:tabs>
+          <w:tab w:val="left" w:pos="2407"/>
+        </w:tabs>
+        <w:rPr>
+          <w:rFonts w:ascii="Times New Roman" w:hAnsi="Times New Roman" w:cs="Times New Roman"/>
+        </w:rPr>
+      </w:pPr>
+      <w:r>
+        <w:rPr>
+          <w:rFonts w:ascii="Times New Roman" w:hAnsi="Times New Roman" w:cs="Times New Roman"/>
+        </w:rPr>
+        <w:t xml:space="preserve">Bước 4: Làm tương tự như bước 3 và sau đó đây cũng là bài toán khi hội tụ. </w:t>
+      </w:r>
+    </w:p>
+    <w:p>
+      <w:pPr>
+        <w:pStyle w:val="ListParagraph"/>
+        <w:tabs>
+          <w:tab w:val="left" w:pos="2407"/>
+        </w:tabs>
+        <w:ind w:left="1080"/>
+        <w:rPr>
+          <w:rFonts w:ascii="Times New Roman" w:hAnsi="Times New Roman" w:cs="Times New Roman"/>
+        </w:rPr>
+      </w:pPr>
+    </w:p>
+    <w:p>
+      <w:pPr>
+        <w:pStyle w:val="ListParagraph"/>
+        <w:tabs>
+          <w:tab w:val="left" w:pos="2407"/>
+        </w:tabs>
+        <w:ind w:left="1080"/>
+        <w:rPr>
+          <w:rFonts w:ascii="Times New Roman" w:hAnsi="Times New Roman" w:cs="Times New Roman"/>
+        </w:rPr>
+      </w:pPr>
+      <w:r>
+        <w:rPr>
+          <w:rFonts w:ascii="Times New Roman" w:hAnsi="Times New Roman" w:cs="Times New Roman"/>
+          <w:noProof/>
+        </w:rPr>
+        <w:drawing>
+          <wp:inline distT="0" distB="0" distL="0" distR="0" wp14:anchorId="5E682F0D" wp14:editId="5FB5DBEB">
+            <wp:extent cx="5936615" cy="4189730"/>
+            <wp:effectExtent l="0" t="0" r="6985" b="1270"/>
+            <wp:docPr id="7" name="Picture 7"/>
+            <wp:cNvGraphicFramePr>
+              <a:graphicFrameLocks xmlns:a="http://schemas.openxmlformats.org/drawingml/2006/main" noChangeAspect="1"/>
+            </wp:cNvGraphicFramePr>
+            <a:graphic xmlns:a="http://schemas.openxmlformats.org/drawingml/2006/main">
+              <a:graphicData uri="http://schemas.openxmlformats.org/drawingml/2006/picture">
+                <pic:pic xmlns:pic="http://schemas.openxmlformats.org/drawingml/2006/picture">
+                  <pic:nvPicPr>
+                    <pic:cNvPr id="0" name="Picture 2"/>
+                    <pic:cNvPicPr>
+                      <a:picLocks noChangeAspect="1" noChangeArrowheads="1"/>
+                    </pic:cNvPicPr>
+                  </pic:nvPicPr>
+                  <pic:blipFill>
+                    <a:blip r:embed="rId12">
+                      <a:extLst>
+                        <a:ext uri="{28A0092B-C50C-407E-A947-70E740481C1C}">
+                          <a14:useLocalDpi xmlns:a14="http://schemas.microsoft.com/office/drawing/2010/main" val="0"/>
+                        </a:ext>
+                      </a:extLst>
+                    </a:blip>
+                    <a:srcRect/>
+                    <a:stretch>
+                      <a:fillRect/>
+                    </a:stretch>
+                  </pic:blipFill>
+                  <pic:spPr bwMode="auto">
+                    <a:xfrm>
+                      <a:off x="0" y="0"/>
+                      <a:ext cx="5936615" cy="4189730"/>
+                    </a:xfrm>
+                    <a:prstGeom prst="rect">
+                      <a:avLst/>
+                    </a:prstGeom>
+                    <a:noFill/>
+                    <a:ln>
+                      <a:noFill/>
+                    </a:ln>
+                  </pic:spPr>
+                </pic:pic>
+              </a:graphicData>
+            </a:graphic>
+          </wp:inline>
+        </w:drawing>
+      </w:r>
+    </w:p>
+    <w:p>
+      <w:pPr>
+        <w:pStyle w:val="ListParagraph"/>
+        <w:tabs>
+          <w:tab w:val="left" w:pos="1860"/>
+        </w:tabs>
+        <w:spacing w:before="100" w:beforeAutospacing="1" w:after="100" w:afterAutospacing="1" w:line="360" w:lineRule="auto"/>
+        <w:ind w:left="1080"/>
+        <w:rPr>
+          <w:rFonts w:ascii="Times New Roman" w:hAnsi="Times New Roman" w:cs="Times New Roman"/>
+        </w:rPr>
+      </w:pPr>
     </w:p>
     <w:p>
       <w:pPr>
@@ -300,10 +1382,547 @@
         <w:tabs>
           <w:tab w:val="left" w:pos="1860"/>
         </w:tabs>
-      </w:pPr>
+        <w:spacing w:before="100" w:beforeAutospacing="1" w:after="100" w:afterAutospacing="1" w:line="360" w:lineRule="auto"/>
+        <w:rPr>
+          <w:rFonts w:ascii="Times New Roman" w:hAnsi="Times New Roman" w:cs="Times New Roman"/>
+        </w:rPr>
+      </w:pPr>
+      <w:r>
+        <w:rPr>
+          <w:rFonts w:ascii="Times New Roman" w:hAnsi="Times New Roman" w:cs="Times New Roman"/>
+        </w:rPr>
+        <w:t>Phân tích toán học</w:t>
+      </w:r>
+      <w:r>
+        <w:rPr>
+          <w:rFonts w:ascii="Times New Roman" w:hAnsi="Times New Roman" w:cs="Times New Roman"/>
+        </w:rPr>
+        <w:t>.</w:t>
+      </w:r>
+    </w:p>
+    <w:p>
+      <w:pPr>
+        <w:pStyle w:val="ListParagraph"/>
+        <w:numPr>
+          <w:ilvl w:val="0"/>
+          <w:numId w:val="3"/>
+        </w:numPr>
+        <w:tabs>
+          <w:tab w:val="left" w:pos="1860"/>
+        </w:tabs>
+        <w:spacing w:before="100" w:beforeAutospacing="1" w:after="100" w:afterAutospacing="1" w:line="360" w:lineRule="auto"/>
+        <w:rPr>
+          <w:rFonts w:ascii="Times New Roman" w:hAnsi="Times New Roman" w:cs="Times New Roman"/>
+        </w:rPr>
+      </w:pPr>
+      <w:r>
+        <w:rPr>
+          <w:rFonts w:ascii="Times New Roman" w:hAnsi="Times New Roman" w:cs="Times New Roman"/>
+        </w:rPr>
+        <w:t>Một số kí hiệu toán học</w:t>
+      </w:r>
+    </w:p>
+    <w:p>
+      <w:pPr>
+        <w:pStyle w:val="ListParagraph"/>
+        <w:numPr>
+          <w:ilvl w:val="1"/>
+          <w:numId w:val="3"/>
+        </w:numPr>
+        <w:tabs>
+          <w:tab w:val="left" w:pos="1860"/>
+        </w:tabs>
+        <w:spacing w:before="100" w:beforeAutospacing="1" w:after="100" w:afterAutospacing="1" w:line="360" w:lineRule="auto"/>
+        <w:rPr>
+          <w:rFonts w:ascii="Times New Roman" w:hAnsi="Times New Roman" w:cs="Times New Roman"/>
+        </w:rPr>
+      </w:pPr>
+      <w:r>
+        <w:rPr>
+          <w:rFonts w:ascii="Times New Roman" w:hAnsi="Times New Roman" w:cs="Times New Roman"/>
+        </w:rPr>
+        <w:t>Giả sử có N điểm dữ liệu X = [x</w:t>
+      </w:r>
+      <w:r>
+        <w:rPr>
+          <w:rFonts w:ascii="Times New Roman" w:hAnsi="Times New Roman" w:cs="Times New Roman"/>
+          <w:vertAlign w:val="subscript"/>
+        </w:rPr>
+        <w:t>1</w:t>
+      </w:r>
+      <w:r>
+        <w:rPr>
+          <w:rFonts w:ascii="Times New Roman" w:hAnsi="Times New Roman" w:cs="Times New Roman"/>
+        </w:rPr>
+        <w:t>, x</w:t>
+      </w:r>
+      <w:r>
+        <w:rPr>
+          <w:rFonts w:ascii="Times New Roman" w:hAnsi="Times New Roman" w:cs="Times New Roman"/>
+          <w:vertAlign w:val="subscript"/>
+        </w:rPr>
+        <w:t>2</w:t>
+      </w:r>
+      <w:r>
+        <w:rPr>
+          <w:rFonts w:ascii="Times New Roman" w:hAnsi="Times New Roman" w:cs="Times New Roman"/>
+        </w:rPr>
+        <w:t>,…,x</w:t>
+      </w:r>
+      <w:r>
+        <w:rPr>
+          <w:rFonts w:ascii="Times New Roman" w:hAnsi="Times New Roman" w:cs="Times New Roman"/>
+          <w:vertAlign w:val="subscript"/>
+        </w:rPr>
+        <w:t>N</w:t>
+      </w:r>
+      <w:r>
+        <w:rPr>
+          <w:rFonts w:ascii="Times New Roman" w:hAnsi="Times New Roman" w:cs="Times New Roman"/>
+        </w:rPr>
+        <w:t>] và K &lt; N</w:t>
+      </w:r>
+      <w:r>
+        <w:rPr>
+          <w:rFonts w:ascii="Times New Roman" w:hAnsi="Times New Roman" w:cs="Times New Roman"/>
+        </w:rPr>
+        <w:t xml:space="preserve"> là số cluster chúng ta muốn phân chia. Chúng ta cần tìm</w:t>
+      </w:r>
+      <w:r>
+        <w:rPr>
+          <w:rFonts w:ascii="Times New Roman" w:hAnsi="Times New Roman" w:cs="Times New Roman"/>
+        </w:rPr>
+        <w:t xml:space="preserve"> các center</w:t>
+      </w:r>
+      <w:r>
+        <w:rPr>
+          <w:rFonts w:ascii="Times New Roman" w:hAnsi="Times New Roman" w:cs="Times New Roman"/>
+        </w:rPr>
+        <w:t xml:space="preserve"> m</w:t>
+      </w:r>
+      <w:r>
+        <w:rPr>
+          <w:rFonts w:ascii="Times New Roman" w:hAnsi="Times New Roman" w:cs="Times New Roman"/>
+          <w:vertAlign w:val="subscript"/>
+        </w:rPr>
+        <w:t xml:space="preserve">1 </w:t>
+      </w:r>
+      <w:r>
+        <w:rPr>
+          <w:rFonts w:ascii="Times New Roman" w:hAnsi="Times New Roman" w:cs="Times New Roman"/>
+        </w:rPr>
+        <w:t>, m</w:t>
+      </w:r>
+      <w:r>
+        <w:rPr>
+          <w:rFonts w:ascii="Times New Roman" w:hAnsi="Times New Roman" w:cs="Times New Roman"/>
+          <w:vertAlign w:val="subscript"/>
+        </w:rPr>
+        <w:t xml:space="preserve">2 </w:t>
+      </w:r>
+      <w:r>
+        <w:rPr>
+          <w:rFonts w:ascii="Times New Roman" w:hAnsi="Times New Roman" w:cs="Times New Roman"/>
+        </w:rPr>
+        <w:t>, …, m</w:t>
+      </w:r>
+      <w:r>
+        <w:rPr>
+          <w:rFonts w:ascii="Times New Roman" w:hAnsi="Times New Roman" w:cs="Times New Roman"/>
+          <w:vertAlign w:val="subscript"/>
+        </w:rPr>
+        <w:t xml:space="preserve">K </w:t>
+      </w:r>
+      <w:r>
+        <w:rPr>
+          <w:rFonts w:ascii="Times New Roman" w:hAnsi="Times New Roman" w:cs="Times New Roman"/>
+        </w:rPr>
+        <w:t>và label của mỗi điểm dữ liệu</w:t>
+      </w:r>
+    </w:p>
+    <w:p>
+      <w:pPr>
+        <w:pStyle w:val="ListParagraph"/>
+        <w:numPr>
+          <w:ilvl w:val="1"/>
+          <w:numId w:val="3"/>
+        </w:numPr>
+        <w:tabs>
+          <w:tab w:val="left" w:pos="1860"/>
+        </w:tabs>
+        <w:spacing w:before="100" w:beforeAutospacing="1" w:after="100" w:afterAutospacing="1" w:line="360" w:lineRule="auto"/>
+        <w:rPr>
+          <w:rFonts w:ascii="Times New Roman" w:hAnsi="Times New Roman" w:cs="Times New Roman"/>
+        </w:rPr>
+      </w:pPr>
+      <w:r>
+        <w:rPr>
+          <w:rFonts w:ascii="Times New Roman" w:hAnsi="Times New Roman" w:cs="Times New Roman"/>
+        </w:rPr>
+        <w:t>Với mỗi điểm dữ liệu x</w:t>
+      </w:r>
+      <w:r>
+        <w:rPr>
+          <w:rFonts w:ascii="Times New Roman" w:hAnsi="Times New Roman" w:cs="Times New Roman"/>
+          <w:vertAlign w:val="subscript"/>
+        </w:rPr>
+        <w:t xml:space="preserve">i </w:t>
+      </w:r>
+      <w:r>
+        <w:rPr>
+          <w:rFonts w:ascii="Times New Roman" w:hAnsi="Times New Roman" w:cs="Times New Roman"/>
+        </w:rPr>
+        <w:t>đặt y</w:t>
+      </w:r>
+      <w:r>
+        <w:rPr>
+          <w:rFonts w:ascii="Times New Roman" w:hAnsi="Times New Roman" w:cs="Times New Roman"/>
+          <w:vertAlign w:val="subscript"/>
+        </w:rPr>
+        <w:t xml:space="preserve">i </w:t>
+      </w:r>
+      <w:r>
+        <w:rPr>
+          <w:rFonts w:ascii="Times New Roman" w:hAnsi="Times New Roman" w:cs="Times New Roman"/>
+        </w:rPr>
+        <w:t>= [</w:t>
+      </w:r>
+      <w:r>
+        <w:rPr>
+          <w:rFonts w:ascii="Times New Roman" w:hAnsi="Times New Roman" w:cs="Times New Roman"/>
+        </w:rPr>
+        <w:t>y</w:t>
+      </w:r>
+      <w:r>
+        <w:rPr>
+          <w:rFonts w:ascii="Times New Roman" w:hAnsi="Times New Roman" w:cs="Times New Roman"/>
+          <w:vertAlign w:val="subscript"/>
+        </w:rPr>
+        <w:t>i1</w:t>
+      </w:r>
+      <w:r>
+        <w:rPr>
+          <w:rFonts w:ascii="Times New Roman" w:hAnsi="Times New Roman" w:cs="Times New Roman"/>
+          <w:vertAlign w:val="subscript"/>
+        </w:rPr>
+        <w:t>,</w:t>
+      </w:r>
+      <w:r>
+        <w:rPr>
+          <w:rFonts w:ascii="Times New Roman" w:hAnsi="Times New Roman" w:cs="Times New Roman"/>
+        </w:rPr>
+        <w:t xml:space="preserve"> </w:t>
+      </w:r>
+      <w:r>
+        <w:rPr>
+          <w:rFonts w:ascii="Times New Roman" w:hAnsi="Times New Roman" w:cs="Times New Roman"/>
+        </w:rPr>
+        <w:t>y</w:t>
+      </w:r>
+      <w:r>
+        <w:rPr>
+          <w:rFonts w:ascii="Times New Roman" w:hAnsi="Times New Roman" w:cs="Times New Roman"/>
+          <w:vertAlign w:val="subscript"/>
+        </w:rPr>
+        <w:t>i</w:t>
+      </w:r>
+      <w:r>
+        <w:rPr>
+          <w:rFonts w:ascii="Times New Roman" w:hAnsi="Times New Roman" w:cs="Times New Roman"/>
+          <w:vertAlign w:val="subscript"/>
+        </w:rPr>
+        <w:t>2,…,</w:t>
+      </w:r>
+      <w:r>
+        <w:rPr>
+          <w:rFonts w:ascii="Times New Roman" w:hAnsi="Times New Roman" w:cs="Times New Roman"/>
+        </w:rPr>
+        <w:t xml:space="preserve"> </w:t>
+      </w:r>
+      <w:r>
+        <w:rPr>
+          <w:rFonts w:ascii="Times New Roman" w:hAnsi="Times New Roman" w:cs="Times New Roman"/>
+        </w:rPr>
+        <w:t>y</w:t>
+      </w:r>
+      <w:r>
+        <w:rPr>
+          <w:rFonts w:ascii="Times New Roman" w:hAnsi="Times New Roman" w:cs="Times New Roman"/>
+          <w:vertAlign w:val="subscript"/>
+        </w:rPr>
+        <w:t>i</w:t>
+      </w:r>
+      <w:r>
+        <w:rPr>
+          <w:rFonts w:ascii="Times New Roman" w:hAnsi="Times New Roman" w:cs="Times New Roman"/>
+          <w:vertAlign w:val="subscript"/>
+        </w:rPr>
+        <w:t>K</w:t>
+      </w:r>
+      <w:r>
+        <w:rPr>
+          <w:rFonts w:ascii="Times New Roman" w:hAnsi="Times New Roman" w:cs="Times New Roman"/>
+        </w:rPr>
+        <w:t>] là label vector của nó</w:t>
+      </w:r>
+      <w:r>
+        <w:rPr>
+          <w:rFonts w:ascii="Times New Roman" w:hAnsi="Times New Roman" w:cs="Times New Roman"/>
+        </w:rPr>
+        <w:t>, giả sử x</w:t>
+      </w:r>
+      <w:r>
+        <w:rPr>
+          <w:rFonts w:ascii="Times New Roman" w:hAnsi="Times New Roman" w:cs="Times New Roman"/>
+          <w:vertAlign w:val="subscript"/>
+        </w:rPr>
+        <w:t>i</w:t>
+      </w:r>
+      <w:r>
+        <w:rPr>
+          <w:rFonts w:ascii="Times New Roman" w:hAnsi="Times New Roman" w:cs="Times New Roman"/>
+          <w:vertAlign w:val="subscript"/>
+        </w:rPr>
+        <w:t xml:space="preserve"> </w:t>
+      </w:r>
+      <w:r>
+        <w:rPr>
+          <w:rFonts w:ascii="Times New Roman" w:hAnsi="Times New Roman" w:cs="Times New Roman"/>
+        </w:rPr>
+        <w:t xml:space="preserve">được phân vào cluster k thì </w:t>
+      </w:r>
+      <w:r>
+        <w:rPr>
+          <w:rFonts w:ascii="Times New Roman" w:hAnsi="Times New Roman" w:cs="Times New Roman"/>
+        </w:rPr>
+        <w:t>y</w:t>
+      </w:r>
+      <w:r>
+        <w:rPr>
+          <w:rFonts w:ascii="Times New Roman" w:hAnsi="Times New Roman" w:cs="Times New Roman"/>
+          <w:vertAlign w:val="subscript"/>
+        </w:rPr>
+        <w:t>i</w:t>
+      </w:r>
+      <w:r>
+        <w:rPr>
+          <w:rFonts w:ascii="Times New Roman" w:hAnsi="Times New Roman" w:cs="Times New Roman"/>
+          <w:vertAlign w:val="subscript"/>
+        </w:rPr>
+        <w:t xml:space="preserve">k </w:t>
+      </w:r>
+      <w:r>
+        <w:rPr>
+          <w:rFonts w:ascii="Times New Roman" w:hAnsi="Times New Roman" w:cs="Times New Roman"/>
+        </w:rPr>
+        <w:t xml:space="preserve">= 1 và các </w:t>
+      </w:r>
+      <w:r>
+        <w:rPr>
+          <w:rFonts w:ascii="Times New Roman" w:hAnsi="Times New Roman" w:cs="Times New Roman"/>
+        </w:rPr>
+        <w:t>y</w:t>
+      </w:r>
+      <w:r>
+        <w:rPr>
+          <w:rFonts w:ascii="Times New Roman" w:hAnsi="Times New Roman" w:cs="Times New Roman"/>
+          <w:vertAlign w:val="subscript"/>
+        </w:rPr>
+        <w:t>i</w:t>
+      </w:r>
+      <w:r>
+        <w:rPr>
+          <w:rFonts w:ascii="Times New Roman" w:hAnsi="Times New Roman" w:cs="Times New Roman"/>
+          <w:vertAlign w:val="subscript"/>
+        </w:rPr>
+        <w:t xml:space="preserve">j </w:t>
+      </w:r>
+      <w:r>
+        <w:rPr>
+          <w:rFonts w:ascii="Times New Roman" w:hAnsi="Times New Roman" w:cs="Times New Roman"/>
+        </w:rPr>
+        <w:t>= 0 với j != k</w:t>
+      </w:r>
+    </w:p>
+    <w:p>
+      <w:pPr>
+        <w:pStyle w:val="ListParagraph"/>
+        <w:numPr>
+          <w:ilvl w:val="2"/>
+          <w:numId w:val="3"/>
+        </w:numPr>
+        <w:tabs>
+          <w:tab w:val="left" w:pos="1860"/>
+        </w:tabs>
+        <w:spacing w:before="100" w:beforeAutospacing="1" w:after="100" w:afterAutospacing="1" w:line="360" w:lineRule="auto"/>
+        <w:rPr>
+          <w:rFonts w:ascii="Times New Roman" w:hAnsi="Times New Roman" w:cs="Times New Roman"/>
+        </w:rPr>
+      </w:pPr>
+      <w:r>
+        <w:rPr>
+          <w:rFonts w:ascii="Times New Roman" w:hAnsi="Times New Roman" w:cs="Times New Roman"/>
+        </w:rPr>
+        <w:t>Ví dụ: nếu 1 điểm có label vector là [1,0,0,…,0] thì nó thuộc cluster 1</w:t>
+      </w:r>
+    </w:p>
+    <w:p>
+      <w:pPr>
+        <w:pStyle w:val="ListParagraph"/>
+        <w:numPr>
+          <w:ilvl w:val="1"/>
+          <w:numId w:val="3"/>
+        </w:numPr>
+        <w:tabs>
+          <w:tab w:val="left" w:pos="1860"/>
+        </w:tabs>
+        <w:spacing w:before="100" w:beforeAutospacing="1" w:after="100" w:afterAutospacing="1" w:line="360" w:lineRule="auto"/>
+        <w:rPr>
+          <w:rFonts w:ascii="Times New Roman" w:hAnsi="Times New Roman" w:cs="Times New Roman"/>
+        </w:rPr>
+      </w:pPr>
+      <w:r>
+        <w:rPr>
+          <w:rFonts w:ascii="Times New Roman" w:hAnsi="Times New Roman" w:cs="Times New Roman"/>
+        </w:rPr>
+        <w:t xml:space="preserve">Ràng buộc của </w:t>
+      </w:r>
+      <w:r>
+        <w:rPr>
+          <w:rFonts w:ascii="Times New Roman" w:hAnsi="Times New Roman" w:cs="Times New Roman"/>
+        </w:rPr>
+        <w:t>y</w:t>
+      </w:r>
+      <w:r>
+        <w:rPr>
+          <w:rFonts w:ascii="Times New Roman" w:hAnsi="Times New Roman" w:cs="Times New Roman"/>
+          <w:vertAlign w:val="subscript"/>
+        </w:rPr>
+        <w:t>i</w:t>
+      </w:r>
+      <w:r>
+        <w:rPr>
+          <w:rFonts w:ascii="Times New Roman" w:hAnsi="Times New Roman" w:cs="Times New Roman"/>
+          <w:vertAlign w:val="subscript"/>
+        </w:rPr>
+        <w:t xml:space="preserve"> </w:t>
+      </w:r>
+      <w:r>
+        <w:rPr>
+          <w:rFonts w:ascii="Times New Roman" w:hAnsi="Times New Roman" w:cs="Times New Roman"/>
+        </w:rPr>
+        <w:t>có thể được viết lại như sau:</w:t>
+      </w:r>
+    </w:p>
+    <w:p>
+      <w:pPr>
+        <w:pStyle w:val="ListParagraph"/>
+        <w:numPr>
+          <w:ilvl w:val="2"/>
+          <w:numId w:val="3"/>
+        </w:numPr>
+        <w:tabs>
+          <w:tab w:val="left" w:pos="1860"/>
+        </w:tabs>
+        <w:spacing w:before="100" w:beforeAutospacing="1" w:after="100" w:afterAutospacing="1" w:line="360" w:lineRule="auto"/>
+        <w:rPr>
+          <w:rFonts w:ascii="Times New Roman" w:hAnsi="Times New Roman" w:cs="Times New Roman"/>
+        </w:rPr>
+      </w:pPr>
+      <w:r>
+        <w:rPr>
+          <w:rFonts w:ascii="Times New Roman" w:hAnsi="Times New Roman" w:cs="Times New Roman"/>
+        </w:rPr>
+        <w:drawing>
+          <wp:inline distT="0" distB="0" distL="0" distR="0" wp14:anchorId="748C17B3" wp14:editId="65EE0C10">
+            <wp:extent cx="1781033" cy="486902"/>
+            <wp:effectExtent l="0" t="0" r="0" b="8890"/>
+            <wp:docPr id="9" name="Picture 9"/>
+            <wp:cNvGraphicFramePr>
+              <a:graphicFrameLocks xmlns:a="http://schemas.openxmlformats.org/drawingml/2006/main" noChangeAspect="1"/>
+            </wp:cNvGraphicFramePr>
+            <a:graphic xmlns:a="http://schemas.openxmlformats.org/drawingml/2006/main">
+              <a:graphicData uri="http://schemas.openxmlformats.org/drawingml/2006/picture">
+                <pic:pic xmlns:pic="http://schemas.openxmlformats.org/drawingml/2006/picture">
+                  <pic:nvPicPr>
+                    <pic:cNvPr id="1" name=""/>
+                    <pic:cNvPicPr/>
+                  </pic:nvPicPr>
+                  <pic:blipFill>
+                    <a:blip r:embed="rId13"/>
+                    <a:stretch>
+                      <a:fillRect/>
+                    </a:stretch>
+                  </pic:blipFill>
+                  <pic:spPr>
+                    <a:xfrm>
+                      <a:off x="0" y="0"/>
+                      <a:ext cx="1826107" cy="499224"/>
+                    </a:xfrm>
+                    <a:prstGeom prst="rect">
+                      <a:avLst/>
+                    </a:prstGeom>
+                  </pic:spPr>
+                </pic:pic>
+              </a:graphicData>
+            </a:graphic>
+          </wp:inline>
+        </w:drawing>
+      </w:r>
+    </w:p>
+    <w:p>
+      <w:pPr>
+        <w:pStyle w:val="ListParagraph"/>
+        <w:numPr>
+          <w:ilvl w:val="0"/>
+          <w:numId w:val="3"/>
+        </w:numPr>
+        <w:tabs>
+          <w:tab w:val="left" w:pos="1860"/>
+        </w:tabs>
+        <w:spacing w:before="100" w:beforeAutospacing="1" w:after="100" w:afterAutospacing="1" w:line="360" w:lineRule="auto"/>
+        <w:rPr>
+          <w:rFonts w:ascii="Times New Roman" w:hAnsi="Times New Roman" w:cs="Times New Roman"/>
+        </w:rPr>
+      </w:pPr>
+      <w:r>
+        <w:rPr>
+          <w:rFonts w:ascii="Times New Roman" w:hAnsi="Times New Roman" w:cs="Times New Roman"/>
+        </w:rPr>
+        <w:lastRenderedPageBreak/>
+        <w:t>Hàm mất mát và tối ưu</w:t>
+      </w:r>
+    </w:p>
+    <w:p>
+      <w:pPr>
+        <w:pStyle w:val="ListParagraph"/>
+        <w:numPr>
+          <w:ilvl w:val="0"/>
+          <w:numId w:val="2"/>
+        </w:numPr>
+        <w:tabs>
+          <w:tab w:val="left" w:pos="1860"/>
+        </w:tabs>
+        <w:spacing w:before="100" w:beforeAutospacing="1" w:after="100" w:afterAutospacing="1" w:line="360" w:lineRule="auto"/>
+        <w:rPr>
+          <w:rFonts w:ascii="Times New Roman" w:hAnsi="Times New Roman" w:cs="Times New Roman"/>
+        </w:rPr>
+      </w:pPr>
+      <w:r>
+        <w:rPr>
+          <w:rFonts w:ascii="Times New Roman" w:hAnsi="Times New Roman" w:cs="Times New Roman"/>
+        </w:rPr>
+        <w:t>Một số hạn chế</w:t>
+      </w:r>
+      <w:r>
+        <w:rPr>
+          <w:rFonts w:ascii="Times New Roman" w:hAnsi="Times New Roman" w:cs="Times New Roman"/>
+        </w:rPr>
+        <w:t>.</w:t>
+      </w:r>
     </w:p>
     <w:sectPr>
-      <w:footerReference w:type="default" r:id="rId7"/>
+      <w:footerReference w:type="default" r:id="rId14"/>
       <w:pgSz w:w="12240" w:h="15840"/>
       <w:pgMar w:top="1440" w:right="1440" w:bottom="1440" w:left="1440" w:header="720" w:footer="720" w:gutter="0"/>
       <w:cols w:space="720"/>
@@ -386,6 +2005,118 @@
 <file path=word/numbering.xml><?xml version="1.0" encoding="utf-8"?>
 <w:numbering xmlns:wpc="http://schemas.microsoft.com/office/word/2010/wordprocessingCanvas" xmlns:cx="http://schemas.microsoft.com/office/drawing/2014/chartex" xmlns:cx1="http://schemas.microsoft.com/office/drawing/2015/9/8/chartex" xmlns:cx2="http://schemas.microsoft.com/office/drawing/2015/10/21/chartex" xmlns:cx3="http://schemas.microsoft.com/office/drawing/2016/5/9/chartex" xmlns:cx4="http://schemas.microsoft.com/office/drawing/2016/5/10/chartex" xmlns:cx5="http://schemas.microsoft.com/office/drawing/2016/5/11/chartex" xmlns:cx6="http://schemas.microsoft.com/office/drawing/2016/5/12/chartex" xmlns:cx7="http://schemas.microsoft.com/office/drawing/2016/5/13/chartex" xmlns:cx8="http://schemas.microsoft.com/office/drawing/2016/5/14/chartex" xmlns:mc="http://schemas.openxmlformats.org/markup-compatibility/2006" xmlns:aink="http://schemas.microsoft.com/office/drawing/2016/ink" xmlns:am3d="http://schemas.microsoft.com/office/drawing/2017/model3d" xmlns:o="urn:schemas-microsoft-com:office:office" xmlns:r="http://schemas.openxmlformats.org/officeDocument/2006/relationships" xmlns:m="http://schemas.openxmlformats.org/officeDocument/2006/math" xmlns:v="urn:schemas-microsoft-com:vml" xmlns:wp14="http://schemas.microsoft.com/office/word/2010/wordprocessingDrawing" xmlns:wp="http://schemas.openxmlformats.org/drawingml/2006/wordprocessingDrawing" xmlns:w10="urn:schemas-microsoft-com:office:word" xmlns:w="http://schemas.openxmlformats.org/wordprocessingml/2006/main" xmlns:w14="http://schemas.microsoft.com/office/word/2010/wordml" xmlns:w15="http://schemas.microsoft.com/office/word/2012/wordml" xmlns:w16cex="http://schemas.microsoft.com/office/word/2018/wordml/cex" xmlns:w16cid="http://schemas.microsoft.com/office/word/2016/wordml/cid" xmlns:w16="http://schemas.microsoft.com/office/word/2018/wordml" xmlns:w16sdtdh="http://schemas.microsoft.com/office/word/2020/wordml/sdtdatahash" xmlns:w16se="http://schemas.microsoft.com/office/word/2015/wordml/symex" xmlns:wpg="http://schemas.microsoft.com/office/word/2010/wordprocessingGroup" xmlns:wpi="http://schemas.microsoft.com/office/word/2010/wordprocessingInk" xmlns:wne="http://schemas.microsoft.com/office/word/2006/wordml" xmlns:wps="http://schemas.microsoft.com/office/word/2010/wordprocessingShape" mc:Ignorable="w14 w15 w16se w16cid w16 w16cex w16sdtdh wp14">
   <w:abstractNum w:abstractNumId="0" w15:restartNumberingAfterBreak="0">
+    <w:nsid w:val="3E0E5EBF"/>
+    <w:multiLevelType w:val="hybridMultilevel"/>
+    <w:tmpl w:val="41C48624"/>
+    <w:lvl w:ilvl="0" w:tplc="39C20EFC">
+      <w:numFmt w:val="bullet"/>
+      <w:lvlText w:val="-"/>
+      <w:lvlJc w:val="left"/>
+      <w:pPr>
+        <w:ind w:left="1080" w:hanging="360"/>
+      </w:pPr>
+      <w:rPr>
+        <w:rFonts w:ascii="Calibri" w:eastAsiaTheme="minorHAnsi" w:hAnsi="Calibri" w:cs="Calibri" w:hint="default"/>
+      </w:rPr>
+    </w:lvl>
+    <w:lvl w:ilvl="1" w:tplc="04090003">
+      <w:start w:val="1"/>
+      <w:numFmt w:val="bullet"/>
+      <w:lvlText w:val="o"/>
+      <w:lvlJc w:val="left"/>
+      <w:pPr>
+        <w:ind w:left="1800" w:hanging="360"/>
+      </w:pPr>
+      <w:rPr>
+        <w:rFonts w:ascii="Courier New" w:hAnsi="Courier New" w:cs="Courier New" w:hint="default"/>
+      </w:rPr>
+    </w:lvl>
+    <w:lvl w:ilvl="2" w:tplc="04090005">
+      <w:start w:val="1"/>
+      <w:numFmt w:val="bullet"/>
+      <w:lvlText w:val=""/>
+      <w:lvlJc w:val="left"/>
+      <w:pPr>
+        <w:ind w:left="2520" w:hanging="360"/>
+      </w:pPr>
+      <w:rPr>
+        <w:rFonts w:ascii="Wingdings" w:hAnsi="Wingdings" w:hint="default"/>
+      </w:rPr>
+    </w:lvl>
+    <w:lvl w:ilvl="3" w:tplc="04090001" w:tentative="1">
+      <w:start w:val="1"/>
+      <w:numFmt w:val="bullet"/>
+      <w:lvlText w:val=""/>
+      <w:lvlJc w:val="left"/>
+      <w:pPr>
+        <w:ind w:left="3240" w:hanging="360"/>
+      </w:pPr>
+      <w:rPr>
+        <w:rFonts w:ascii="Symbol" w:hAnsi="Symbol" w:hint="default"/>
+      </w:rPr>
+    </w:lvl>
+    <w:lvl w:ilvl="4" w:tplc="04090003" w:tentative="1">
+      <w:start w:val="1"/>
+      <w:numFmt w:val="bullet"/>
+      <w:lvlText w:val="o"/>
+      <w:lvlJc w:val="left"/>
+      <w:pPr>
+        <w:ind w:left="3960" w:hanging="360"/>
+      </w:pPr>
+      <w:rPr>
+        <w:rFonts w:ascii="Courier New" w:hAnsi="Courier New" w:cs="Courier New" w:hint="default"/>
+      </w:rPr>
+    </w:lvl>
+    <w:lvl w:ilvl="5" w:tplc="04090005" w:tentative="1">
+      <w:start w:val="1"/>
+      <w:numFmt w:val="bullet"/>
+      <w:lvlText w:val=""/>
+      <w:lvlJc w:val="left"/>
+      <w:pPr>
+        <w:ind w:left="4680" w:hanging="360"/>
+      </w:pPr>
+      <w:rPr>
+        <w:rFonts w:ascii="Wingdings" w:hAnsi="Wingdings" w:hint="default"/>
+      </w:rPr>
+    </w:lvl>
+    <w:lvl w:ilvl="6" w:tplc="04090001" w:tentative="1">
+      <w:start w:val="1"/>
+      <w:numFmt w:val="bullet"/>
+      <w:lvlText w:val=""/>
+      <w:lvlJc w:val="left"/>
+      <w:pPr>
+        <w:ind w:left="5400" w:hanging="360"/>
+      </w:pPr>
+      <w:rPr>
+        <w:rFonts w:ascii="Symbol" w:hAnsi="Symbol" w:hint="default"/>
+      </w:rPr>
+    </w:lvl>
+    <w:lvl w:ilvl="7" w:tplc="04090003" w:tentative="1">
+      <w:start w:val="1"/>
+      <w:numFmt w:val="bullet"/>
+      <w:lvlText w:val="o"/>
+      <w:lvlJc w:val="left"/>
+      <w:pPr>
+        <w:ind w:left="6120" w:hanging="360"/>
+      </w:pPr>
+      <w:rPr>
+        <w:rFonts w:ascii="Courier New" w:hAnsi="Courier New" w:cs="Courier New" w:hint="default"/>
+      </w:rPr>
+    </w:lvl>
+    <w:lvl w:ilvl="8" w:tplc="04090005" w:tentative="1">
+      <w:start w:val="1"/>
+      <w:numFmt w:val="bullet"/>
+      <w:lvlText w:val=""/>
+      <w:lvlJc w:val="left"/>
+      <w:pPr>
+        <w:ind w:left="6840" w:hanging="360"/>
+      </w:pPr>
+      <w:rPr>
+        <w:rFonts w:ascii="Wingdings" w:hAnsi="Wingdings" w:hint="default"/>
+      </w:rPr>
+    </w:lvl>
+  </w:abstractNum>
+  <w:abstractNum w:abstractNumId="1" w15:restartNumberingAfterBreak="0">
     <w:nsid w:val="43C345AE"/>
     <w:multiLevelType w:val="hybridMultilevel"/>
     <w:tmpl w:val="45A2B9D8"/>
@@ -474,7 +2205,7 @@
       </w:pPr>
     </w:lvl>
   </w:abstractNum>
-  <w:abstractNum w:abstractNumId="1" w15:restartNumberingAfterBreak="0">
+  <w:abstractNum w:abstractNumId="2" w15:restartNumberingAfterBreak="0">
     <w:nsid w:val="629A7ACA"/>
     <w:multiLevelType w:val="hybridMultilevel"/>
     <w:tmpl w:val="8C484BD6"/>
@@ -564,9 +2295,12 @@
     </w:lvl>
   </w:abstractNum>
   <w:num w:numId="1">
+    <w:abstractNumId w:val="2"/>
+  </w:num>
+  <w:num w:numId="2">
     <w:abstractNumId w:val="1"/>
   </w:num>
-  <w:num w:numId="2">
+  <w:num w:numId="3">
     <w:abstractNumId w:val="0"/>
   </w:num>
 </w:numbering>
@@ -1053,6 +2787,11 @@
       <w:contextualSpacing/>
     </w:pPr>
   </w:style>
+  <w:style w:type="character" w:customStyle="1" w:styleId="mjx-char">
+    <w:name w:val="mjx-char"/>
+    <w:basedOn w:val="DefaultParagraphFont"/>
+    <w:rsid w:val="00126283"/>
+  </w:style>
 </w:styles>
 </file>
 
@@ -1349,4 +3088,16 @@
     </a:ext>
   </a:extLst>
 </a:theme>
+</file>
+
+<file path=customXml/item1.xml><?xml version="1.0" encoding="utf-8"?>
+<b:Sources xmlns:b="http://schemas.openxmlformats.org/officeDocument/2006/bibliography" xmlns="http://schemas.openxmlformats.org/officeDocument/2006/bibliography" SelectedStyle="\APASixthEditionOfficeOnline.xsl" StyleName="APA" Version="6"/>
+</file>
+
+<file path=customXml/itemProps1.xml><?xml version="1.0" encoding="utf-8"?>
+<ds:datastoreItem xmlns:ds="http://schemas.openxmlformats.org/officeDocument/2006/customXml" ds:itemID="{FD2BC224-DF94-4A8B-8085-CE30E69E9932}">
+  <ds:schemaRefs>
+    <ds:schemaRef ds:uri="http://schemas.openxmlformats.org/officeDocument/2006/bibliography"/>
+  </ds:schemaRefs>
+</ds:datastoreItem>
 </file>
</xml_diff>